<commit_message>
last range simplified and added results to report
</commit_message>
<xml_diff>
--- a/Numerical-Integration/mn05.docx
+++ b/Numerical-Integration/mn05.docx
@@ -1,6 +1,6 @@
 
 <file path=word/document.xml><?xml version="1.0" encoding="utf-8"?>
-<w:document xmlns:wpc="http://schemas.microsoft.com/office/word/2010/wordprocessingCanvas" xmlns:mc="http://schemas.openxmlformats.org/markup-compatibility/2006" xmlns:o="urn:schemas-microsoft-com:office:office" xmlns:r="http://schemas.openxmlformats.org/officeDocument/2006/relationships" xmlns:m="http://schemas.openxmlformats.org/officeDocument/2006/math" xmlns:v="urn:schemas-microsoft-com:vml" xmlns:wp14="http://schemas.microsoft.com/office/word/2010/wordprocessingDrawing" xmlns:wp="http://schemas.openxmlformats.org/drawingml/2006/wordprocessingDrawing" xmlns:w10="urn:schemas-microsoft-com:office:word" xmlns:w="http://schemas.openxmlformats.org/wordprocessingml/2006/main" xmlns:w14="http://schemas.microsoft.com/office/word/2010/wordml" xmlns:wpg="http://schemas.microsoft.com/office/word/2010/wordprocessingGroup" xmlns:wpi="http://schemas.microsoft.com/office/word/2010/wordprocessingInk" xmlns:wne="http://schemas.microsoft.com/office/word/2006/wordml" xmlns:wps="http://schemas.microsoft.com/office/word/2010/wordprocessingShape" mc:Ignorable="w14 wp14">
+<w:document xmlns:wpc="http://schemas.microsoft.com/office/word/2010/wordprocessingCanvas" xmlns:cx="http://schemas.microsoft.com/office/drawing/2014/chartex" xmlns:cx1="http://schemas.microsoft.com/office/drawing/2015/9/8/chartex" xmlns:cx2="http://schemas.microsoft.com/office/drawing/2015/10/21/chartex" xmlns:cx3="http://schemas.microsoft.com/office/drawing/2016/5/9/chartex" xmlns:cx4="http://schemas.microsoft.com/office/drawing/2016/5/10/chartex" xmlns:cx5="http://schemas.microsoft.com/office/drawing/2016/5/11/chartex" xmlns:cx6="http://schemas.microsoft.com/office/drawing/2016/5/12/chartex" xmlns:cx7="http://schemas.microsoft.com/office/drawing/2016/5/13/chartex" xmlns:cx8="http://schemas.microsoft.com/office/drawing/2016/5/14/chartex" xmlns:mc="http://schemas.openxmlformats.org/markup-compatibility/2006" xmlns:aink="http://schemas.microsoft.com/office/drawing/2016/ink" xmlns:am3d="http://schemas.microsoft.com/office/drawing/2017/model3d" xmlns:o="urn:schemas-microsoft-com:office:office" xmlns:r="http://schemas.openxmlformats.org/officeDocument/2006/relationships" xmlns:m="http://schemas.openxmlformats.org/officeDocument/2006/math" xmlns:v="urn:schemas-microsoft-com:vml" xmlns:wp14="http://schemas.microsoft.com/office/word/2010/wordprocessingDrawing" xmlns:wp="http://schemas.openxmlformats.org/drawingml/2006/wordprocessingDrawing" xmlns:w10="urn:schemas-microsoft-com:office:word" xmlns:w="http://schemas.openxmlformats.org/wordprocessingml/2006/main" xmlns:w14="http://schemas.microsoft.com/office/word/2010/wordml" xmlns:w15="http://schemas.microsoft.com/office/word/2012/wordml" xmlns:w16cid="http://schemas.microsoft.com/office/word/2016/wordml/cid" xmlns:w16se="http://schemas.microsoft.com/office/word/2015/wordml/symex" xmlns:wpg="http://schemas.microsoft.com/office/word/2010/wordprocessingGroup" xmlns:wpi="http://schemas.microsoft.com/office/word/2010/wordprocessingInk" xmlns:wne="http://schemas.microsoft.com/office/word/2006/wordml" xmlns:wps="http://schemas.microsoft.com/office/word/2010/wordprocessingShape" mc:Ignorable="w14 w15 w16se w16cid wp14">
   <w:body>
     <w:tbl>
       <w:tblPr>
@@ -1200,15 +1200,7 @@
           <w:smallCaps w:val="0"/>
           <w:u w:val="none"/>
         </w:rPr>
-        <w:t xml:space="preserve">), </w:t>
-      </w:r>
-      <w:r>
-        <w:rPr>
-          <w:b w:val="0"/>
-          <w:smallCaps w:val="0"/>
-          <w:u w:val="none"/>
-        </w:rPr>
-        <w:t>(</w:t>
+        <w:t>), (</w:t>
       </w:r>
       <w:r>
         <w:rPr>
@@ -1392,23 +1384,7 @@
           <w:smallCaps w:val="0"/>
           <w:u w:val="none"/>
         </w:rPr>
-        <w:t>)</w:t>
-      </w:r>
-      <w:r>
-        <w:rPr>
-          <w:b w:val="0"/>
-          <w:smallCaps w:val="0"/>
-          <w:u w:val="none"/>
-        </w:rPr>
-        <w:t>,</w:t>
-      </w:r>
-      <w:r>
-        <w:rPr>
-          <w:b w:val="0"/>
-          <w:smallCaps w:val="0"/>
-          <w:u w:val="none"/>
-        </w:rPr>
-        <w:t xml:space="preserve"> (</w:t>
+        <w:t>), (</w:t>
       </w:r>
       <w:r>
         <w:rPr>
@@ -1574,25 +1550,7 @@
           <w:smallCaps w:val="0"/>
           <w:u w:val="none"/>
         </w:rPr>
-        <w:t>,</w:t>
-      </w:r>
-      <w:r>
-        <w:rPr>
-          <w:b w:val="0"/>
-          <w:i/>
-          <w:smallCaps w:val="0"/>
-          <w:u w:val="none"/>
-        </w:rPr>
-        <w:t> </w:t>
-      </w:r>
-      <w:r>
-        <w:rPr>
-          <w:b w:val="0"/>
-          <w:i/>
-          <w:smallCaps w:val="0"/>
-          <w:u w:val="none"/>
-        </w:rPr>
-        <w:t xml:space="preserve"> f</w:t>
+        <w:t>,  f</w:t>
       </w:r>
       <w:r>
         <w:rPr>
@@ -1610,15 +1568,7 @@
           <w:smallCaps w:val="0"/>
           <w:u w:val="none"/>
         </w:rPr>
-        <w:t>)</w:t>
-      </w:r>
-      <w:r>
-        <w:rPr>
-          <w:b w:val="0"/>
-          <w:smallCaps w:val="0"/>
-          <w:u w:val="none"/>
-        </w:rPr>
-        <w:t xml:space="preserve"> możemy policzyć szukaną całkę</w:t>
+        <w:t>) możemy policzyć szukaną całkę</w:t>
       </w:r>
       <w:r>
         <w:rPr>
@@ -1753,15 +1703,7 @@
           <w:smallCaps w:val="0"/>
           <w:u w:val="none"/>
         </w:rPr>
-        <w:t xml:space="preserve"> </w:t>
-      </w:r>
-      <w:r>
-        <w:rPr>
-          <w:b w:val="0"/>
-          <w:smallCaps w:val="0"/>
-          <w:u w:val="none"/>
-        </w:rPr>
-        <w:t>(</w:t>
+        <w:t xml:space="preserve"> (</w:t>
       </w:r>
       <w:r>
         <w:rPr>
@@ -2385,23 +2327,7 @@
           <w:smallCaps w:val="0"/>
           <w:u w:val="none"/>
         </w:rPr>
-        <w:t>),</w:t>
-      </w:r>
-      <w:r>
-        <w:rPr>
-          <w:b w:val="0"/>
-          <w:smallCaps w:val="0"/>
-          <w:u w:val="none"/>
-        </w:rPr>
-        <w:t xml:space="preserve"> </w:t>
-      </w:r>
-      <w:r>
-        <w:rPr>
-          <w:b w:val="0"/>
-          <w:smallCaps w:val="0"/>
-          <w:u w:val="none"/>
-        </w:rPr>
-        <w:t>(</w:t>
+        <w:t>), (</w:t>
       </w:r>
       <w:r>
         <w:rPr>
@@ -2811,15 +2737,7 @@
           <w:smallCaps w:val="0"/>
           <w:u w:val="none"/>
         </w:rPr>
-        <w:t xml:space="preserve">dla dwuelementowego </w:t>
-      </w:r>
-      <w:r>
-        <w:rPr>
-          <w:b w:val="0"/>
-          <w:smallCaps w:val="0"/>
-          <w:u w:val="none"/>
-        </w:rPr>
-        <w:t xml:space="preserve">wektora </w:t>
+        <w:t xml:space="preserve">dla dwuelementowego wektora </w:t>
       </w:r>
       <w:r>
         <w:rPr>
@@ -2844,15 +2762,7 @@
           <w:smallCaps w:val="0"/>
           <w:u w:val="none"/>
         </w:rPr>
-        <w:t>należy zastosować</w:t>
-      </w:r>
-      <w:r>
-        <w:rPr>
-          <w:b w:val="0"/>
-          <w:smallCaps w:val="0"/>
-          <w:u w:val="none"/>
-        </w:rPr>
-        <w:t xml:space="preserve"> wzór trapezów (metoda zamknięta),</w:t>
+        <w:t>należy zastosować wzór trapezów (metoda zamknięta),</w:t>
       </w:r>
     </w:p>
     <w:p>
@@ -2875,23 +2785,7 @@
           <w:smallCaps w:val="0"/>
           <w:u w:val="none"/>
         </w:rPr>
-        <w:t xml:space="preserve">dla </w:t>
-      </w:r>
-      <w:r>
-        <w:rPr>
-          <w:b w:val="0"/>
-          <w:smallCaps w:val="0"/>
-          <w:u w:val="none"/>
-        </w:rPr>
-        <w:t>trzy</w:t>
-      </w:r>
-      <w:r>
-        <w:rPr>
-          <w:b w:val="0"/>
-          <w:smallCaps w:val="0"/>
-          <w:u w:val="none"/>
-        </w:rPr>
-        <w:t xml:space="preserve">elementowego wektora </w:t>
+        <w:t xml:space="preserve">dla trzyelementowego wektora </w:t>
       </w:r>
       <w:r>
         <w:rPr>
@@ -2916,15 +2810,7 @@
           <w:smallCaps w:val="0"/>
           <w:u w:val="none"/>
         </w:rPr>
-        <w:t xml:space="preserve">należy zastosować wzór </w:t>
-      </w:r>
-      <w:r>
-        <w:rPr>
-          <w:b w:val="0"/>
-          <w:smallCaps w:val="0"/>
-          <w:u w:val="none"/>
-        </w:rPr>
-        <w:t>Simpsona,</w:t>
+        <w:t>należy zastosować wzór Simpsona,</w:t>
       </w:r>
     </w:p>
     <w:p>
@@ -2947,23 +2833,7 @@
           <w:smallCaps w:val="0"/>
           <w:u w:val="none"/>
         </w:rPr>
-        <w:t xml:space="preserve">dla </w:t>
-      </w:r>
-      <w:r>
-        <w:rPr>
-          <w:b w:val="0"/>
-          <w:smallCaps w:val="0"/>
-          <w:u w:val="none"/>
-        </w:rPr>
-        <w:t>cztero</w:t>
-      </w:r>
-      <w:r>
-        <w:rPr>
-          <w:b w:val="0"/>
-          <w:smallCaps w:val="0"/>
-          <w:u w:val="none"/>
-        </w:rPr>
-        <w:t xml:space="preserve">elementowego wektora </w:t>
+        <w:t xml:space="preserve">dla czteroelementowego wektora </w:t>
       </w:r>
       <w:r>
         <w:rPr>
@@ -2988,23 +2858,7 @@
           <w:smallCaps w:val="0"/>
           <w:u w:val="none"/>
         </w:rPr>
-        <w:t xml:space="preserve">należy zastosować </w:t>
-      </w:r>
-      <w:r>
-        <w:rPr>
-          <w:b w:val="0"/>
-          <w:smallCaps w:val="0"/>
-          <w:u w:val="none"/>
-        </w:rPr>
-        <w:t>regułę 3/8</w:t>
-      </w:r>
-      <w:r>
-        <w:rPr>
-          <w:b w:val="0"/>
-          <w:smallCaps w:val="0"/>
-          <w:u w:val="none"/>
-        </w:rPr>
-        <w:t>,</w:t>
+        <w:t>należy zastosować regułę 3/8,</w:t>
       </w:r>
     </w:p>
     <w:p>
@@ -3027,23 +2881,7 @@
           <w:smallCaps w:val="0"/>
           <w:u w:val="none"/>
         </w:rPr>
-        <w:t xml:space="preserve">dla </w:t>
-      </w:r>
-      <w:r>
-        <w:rPr>
-          <w:b w:val="0"/>
-          <w:smallCaps w:val="0"/>
-          <w:u w:val="none"/>
-        </w:rPr>
-        <w:t>pięcio</w:t>
-      </w:r>
-      <w:r>
-        <w:rPr>
-          <w:b w:val="0"/>
-          <w:smallCaps w:val="0"/>
-          <w:u w:val="none"/>
-        </w:rPr>
-        <w:t xml:space="preserve">elementowego wektora </w:t>
+        <w:t xml:space="preserve">dla pięcioelementowego wektora </w:t>
       </w:r>
       <w:r>
         <w:rPr>
@@ -3068,15 +2906,7 @@
           <w:smallCaps w:val="0"/>
           <w:u w:val="none"/>
         </w:rPr>
-        <w:t xml:space="preserve">należy zastosować wzór </w:t>
-      </w:r>
-      <w:r>
-        <w:rPr>
-          <w:b w:val="0"/>
-          <w:smallCaps w:val="0"/>
-          <w:u w:val="none"/>
-        </w:rPr>
-        <w:t>Boole’a,</w:t>
+        <w:t>należy zastosować wzór Boole’a,</w:t>
       </w:r>
     </w:p>
     <w:p>
@@ -3291,8 +3121,6 @@
         </w:rPr>
         <w:t>.</w:t>
       </w:r>
-      <w:bookmarkStart w:id="0" w:name="_GoBack"/>
-      <w:bookmarkEnd w:id="0"/>
     </w:p>
     <w:tbl>
       <w:tblPr>
@@ -3325,15 +3153,7 @@
                 <w:smallCaps w:val="0"/>
                 <w:u w:val="none"/>
               </w:rPr>
-              <w:t>F</w:t>
-            </w:r>
-            <w:r>
-              <w:rPr>
-                <w:rFonts w:ascii="Courier New" w:hAnsi="Courier New" w:cs="Courier New"/>
-                <w:smallCaps w:val="0"/>
-                <w:u w:val="none"/>
-              </w:rPr>
-              <w:t>i</w:t>
+              <w:t>Fi</w:t>
             </w:r>
           </w:p>
         </w:tc>
@@ -4350,23 +4170,7 @@
           <w:smallCaps w:val="0"/>
           <w:u w:val="none"/>
         </w:rPr>
-        <w:t xml:space="preserve"> zaimplementowanie </w:t>
-      </w:r>
-      <w:r>
-        <w:rPr>
-          <w:b w:val="0"/>
-          <w:smallCaps w:val="0"/>
-          <w:u w:val="none"/>
-        </w:rPr>
-        <w:t xml:space="preserve">złożonej </w:t>
-      </w:r>
-      <w:r>
-        <w:rPr>
-          <w:b w:val="0"/>
-          <w:smallCaps w:val="0"/>
-          <w:u w:val="none"/>
-        </w:rPr>
-        <w:t>metody</w:t>
+        <w:t xml:space="preserve"> zaimplementowanie złożonej metody</w:t>
       </w:r>
       <w:r>
         <w:rPr>
@@ -4665,18 +4469,7 @@
                 <w:smallCaps w:val="0"/>
                 <w:u w:val="none"/>
               </w:rPr>
-              <m:t xml:space="preserve">11 </m:t>
-            </m:r>
-            <m:r>
-              <m:rPr>
-                <m:sty m:val="bi"/>
-              </m:rPr>
-              <w:rPr>
-                <w:rFonts w:ascii="Cambria Math" w:hAnsi="Cambria Math"/>
-                <w:smallCaps w:val="0"/>
-                <w:u w:val="none"/>
-              </w:rPr>
-              <m:t>x</m:t>
+              <m:t>11 x</m:t>
             </m:r>
           </m:e>
           <m:sup>
@@ -4712,18 +4505,7 @@
             <w:smallCaps w:val="0"/>
             <w:u w:val="none"/>
           </w:rPr>
-          <m:t xml:space="preserve">x∈&lt;-1,1&gt;, </m:t>
-        </m:r>
-        <m:r>
-          <m:rPr>
-            <m:sty m:val="bi"/>
-          </m:rPr>
-          <w:rPr>
-            <w:rFonts w:ascii="Cambria Math" w:hAnsi="Cambria Math"/>
-            <w:smallCaps w:val="0"/>
-            <w:u w:val="none"/>
-          </w:rPr>
-          <m:t>h=0.01</m:t>
+          <m:t>x∈&lt;-1,1&gt;, h=0.01</m:t>
         </m:r>
       </m:oMath>
       <w:r>
@@ -5030,6 +4812,22 @@
                 <w:u w:val="none"/>
               </w:rPr>
             </w:pPr>
+            <w:r>
+              <w:rPr>
+                <w:b w:val="0"/>
+                <w:smallCaps w:val="0"/>
+                <w:u w:val="none"/>
+              </w:rPr>
+              <w:t>2.0</w:t>
+            </w:r>
+            <w:r>
+              <w:rPr>
+                <w:b w:val="0"/>
+                <w:smallCaps w:val="0"/>
+                <w:u w:val="none"/>
+              </w:rPr>
+              <w:t>0</w:t>
+            </w:r>
           </w:p>
         </w:tc>
       </w:tr>
@@ -5072,6 +4870,22 @@
                 <w:u w:val="none"/>
               </w:rPr>
             </w:pPr>
+            <w:r>
+              <w:rPr>
+                <w:b w:val="0"/>
+                <w:smallCaps w:val="0"/>
+                <w:u w:val="none"/>
+              </w:rPr>
+              <w:t>2.0</w:t>
+            </w:r>
+            <w:r>
+              <w:rPr>
+                <w:b w:val="0"/>
+                <w:smallCaps w:val="0"/>
+                <w:u w:val="none"/>
+              </w:rPr>
+              <w:t>0</w:t>
+            </w:r>
           </w:p>
         </w:tc>
       </w:tr>
@@ -5114,6 +4928,22 @@
                 <w:u w:val="none"/>
               </w:rPr>
             </w:pPr>
+            <w:r>
+              <w:rPr>
+                <w:b w:val="0"/>
+                <w:smallCaps w:val="0"/>
+                <w:u w:val="none"/>
+              </w:rPr>
+              <w:t>2.0</w:t>
+            </w:r>
+            <w:r>
+              <w:rPr>
+                <w:b w:val="0"/>
+                <w:smallCaps w:val="0"/>
+                <w:u w:val="none"/>
+              </w:rPr>
+              <w:t>0</w:t>
+            </w:r>
           </w:p>
         </w:tc>
       </w:tr>
@@ -5156,6 +4986,24 @@
                 <w:u w:val="none"/>
               </w:rPr>
             </w:pPr>
+            <w:r>
+              <w:rPr>
+                <w:b w:val="0"/>
+                <w:smallCaps w:val="0"/>
+                <w:u w:val="none"/>
+              </w:rPr>
+              <w:t>2.0</w:t>
+            </w:r>
+            <w:r>
+              <w:rPr>
+                <w:b w:val="0"/>
+                <w:smallCaps w:val="0"/>
+                <w:u w:val="none"/>
+              </w:rPr>
+              <w:t>0</w:t>
+            </w:r>
+            <w:bookmarkStart w:id="0" w:name="_GoBack"/>
+            <w:bookmarkEnd w:id="0"/>
           </w:p>
         </w:tc>
       </w:tr>
@@ -5180,14 +5028,7 @@
           <w:b w:val="0"/>
           <w:smallCaps w:val="0"/>
         </w:rPr>
-        <w:t xml:space="preserve"> nr </w:t>
-      </w:r>
-      <w:r>
-        <w:rPr>
-          <w:b w:val="0"/>
-          <w:smallCaps w:val="0"/>
-        </w:rPr>
-        <w:t>3</w:t>
+        <w:t xml:space="preserve"> nr 3</w:t>
       </w:r>
     </w:p>
     <w:p>
@@ -5342,6 +5183,9 @@
       </w:r>
       <m:oMath>
         <m:r>
+          <m:rPr>
+            <m:sty m:val="bi"/>
+          </m:rPr>
           <w:rPr>
             <w:rFonts w:ascii="Cambria Math" w:hAnsi="Cambria Math"/>
             <w:smallCaps w:val="0"/>
@@ -5363,6 +5207,9 @@
           </m:dPr>
           <m:e>
             <m:r>
+              <m:rPr>
+                <m:sty m:val="bi"/>
+              </m:rPr>
               <w:rPr>
                 <w:rFonts w:ascii="Cambria Math" w:hAnsi="Cambria Math"/>
                 <w:smallCaps w:val="0"/>
@@ -5373,6 +5220,9 @@
           </m:e>
         </m:d>
         <m:r>
+          <m:rPr>
+            <m:sty m:val="bi"/>
+          </m:rPr>
           <w:rPr>
             <w:rFonts w:ascii="Cambria Math" w:hAnsi="Cambria Math"/>
             <w:smallCaps w:val="0"/>
@@ -5391,6 +5241,9 @@
       </w:r>
       <m:oMath>
         <m:r>
+          <m:rPr>
+            <m:sty m:val="bi"/>
+          </m:rPr>
           <w:rPr>
             <w:rFonts w:ascii="Cambria Math" w:hAnsi="Cambria Math"/>
             <w:smallCaps w:val="0"/>
@@ -5437,6 +5290,9 @@
       </w:r>
       <m:oMath>
         <m:r>
+          <m:rPr>
+            <m:sty m:val="bi"/>
+          </m:rPr>
           <w:rPr>
             <w:rFonts w:ascii="Cambria Math" w:hAnsi="Cambria Math"/>
             <w:smallCaps w:val="0"/>
@@ -5458,6 +5314,9 @@
           </m:dPr>
           <m:e>
             <m:r>
+              <m:rPr>
+                <m:sty m:val="bi"/>
+              </m:rPr>
               <w:rPr>
                 <w:rFonts w:ascii="Cambria Math" w:hAnsi="Cambria Math"/>
                 <w:smallCaps w:val="0"/>
@@ -5468,6 +5327,9 @@
           </m:e>
         </m:d>
         <m:r>
+          <m:rPr>
+            <m:sty m:val="bi"/>
+          </m:rPr>
           <w:rPr>
             <w:rFonts w:ascii="Cambria Math" w:hAnsi="Cambria Math"/>
             <w:smallCaps w:val="0"/>
@@ -5510,18 +5372,8 @@
           <w:smallCaps w:val="0"/>
           <w:u w:val="none"/>
         </w:rPr>
-        <w:t xml:space="preserve">Narysować wykres z czterema przebiegami (dla każdego rzędu) wartości błędu bezwzględnego względem rozwiązania dokładnego, tj. 2.0. Z uwagi na konieczność porównania wartości na osiach o dużej rozpiętości należy wykorzystać skalę podwójnie </w:t>
-      </w:r>
-      <w:proofErr w:type="spellStart"/>
-      <w:r>
-        <w:rPr>
-          <w:b w:val="0"/>
-          <w:smallCaps w:val="0"/>
-          <w:u w:val="none"/>
-        </w:rPr>
-        <w:t>logarytmiczną:</w:t>
-      </w:r>
-      <w:proofErr w:type="spellEnd"/>
+        <w:t>Narysować wykres z czterema przebiegami (dla każdego rzędu) wartości błędu bezwzględnego względem rozwiązania dokładnego, tj. 2.0. Z uwagi na konieczność porównania wartości na osiach o dużej rozpiętości należy wykorzystać skalę podwójnie logarytmiczną:</w:t>
+      </w:r>
     </w:p>
     <w:p>
       <w:pPr>
@@ -5544,7 +5396,6 @@
           <w:lang w:val="en-US"/>
         </w:rPr>
       </w:pPr>
-      <w:proofErr w:type="spellStart"/>
       <w:r>
         <w:rPr>
           <w:rFonts w:ascii="Courier New" w:hAnsi="Courier New" w:cs="Courier New"/>
@@ -5553,88 +5404,7 @@
           <w:u w:val="none"/>
           <w:lang w:val="en-US"/>
         </w:rPr>
-        <w:t>loglog</w:t>
-      </w:r>
-      <w:proofErr w:type="spellEnd"/>
-      <w:r>
-        <w:rPr>
-          <w:rFonts w:ascii="Courier New" w:hAnsi="Courier New" w:cs="Courier New"/>
-          <w:b w:val="0"/>
-          <w:smallCaps w:val="0"/>
-          <w:u w:val="none"/>
-          <w:lang w:val="en-US"/>
-        </w:rPr>
-        <w:t>(</w:t>
-      </w:r>
-      <w:r>
-        <w:rPr>
-          <w:rFonts w:ascii="Courier New" w:hAnsi="Courier New" w:cs="Courier New"/>
-          <w:b w:val="0"/>
-          <w:smallCaps w:val="0"/>
-          <w:u w:val="none"/>
-          <w:lang w:val="en-US"/>
-        </w:rPr>
-        <w:t xml:space="preserve">[1:1000], </w:t>
-      </w:r>
-      <w:r>
-        <w:rPr>
-          <w:rFonts w:ascii="Courier New" w:hAnsi="Courier New" w:cs="Courier New"/>
-          <w:b w:val="0"/>
-          <w:smallCaps w:val="0"/>
-          <w:u w:val="none"/>
-          <w:lang w:val="en-US"/>
-        </w:rPr>
-        <w:t>abs(</w:t>
-      </w:r>
-      <w:r>
-        <w:rPr>
-          <w:rFonts w:ascii="Courier New" w:hAnsi="Courier New" w:cs="Courier New"/>
-          <w:b w:val="0"/>
-          <w:smallCaps w:val="0"/>
-          <w:u w:val="none"/>
-          <w:lang w:val="en-US"/>
-        </w:rPr>
-        <w:t>result_nc_1</w:t>
-      </w:r>
-      <w:r>
-        <w:rPr>
-          <w:rFonts w:ascii="Courier New" w:hAnsi="Courier New" w:cs="Courier New"/>
-          <w:b w:val="0"/>
-          <w:smallCaps w:val="0"/>
-          <w:u w:val="none"/>
-          <w:lang w:val="en-US"/>
-        </w:rPr>
-        <w:t xml:space="preserve"> </w:t>
-      </w:r>
-      <w:r>
-        <w:rPr>
-          <w:rFonts w:ascii="Courier New" w:hAnsi="Courier New" w:cs="Courier New"/>
-          <w:b w:val="0"/>
-          <w:smallCaps w:val="0"/>
-          <w:u w:val="none"/>
-          <w:lang w:val="en-US"/>
-        </w:rPr>
-        <w:t>– 2.0</w:t>
-      </w:r>
-      <w:r>
-        <w:rPr>
-          <w:rFonts w:ascii="Courier New" w:hAnsi="Courier New" w:cs="Courier New"/>
-          <w:b w:val="0"/>
-          <w:smallCaps w:val="0"/>
-          <w:u w:val="none"/>
-          <w:lang w:val="en-US"/>
-        </w:rPr>
-        <w:t>)</w:t>
-      </w:r>
-      <w:r>
-        <w:rPr>
-          <w:rFonts w:ascii="Courier New" w:hAnsi="Courier New" w:cs="Courier New"/>
-          <w:b w:val="0"/>
-          <w:smallCaps w:val="0"/>
-          <w:u w:val="none"/>
-          <w:lang w:val="en-US"/>
-        </w:rPr>
-        <w:t>,...</w:t>
+        <w:t>loglog([1:1000], abs(result_nc_1 – 2.0),...</w:t>
       </w:r>
     </w:p>
     <w:p>
@@ -5657,57 +5427,7 @@
           <w:u w:val="none"/>
           <w:lang w:val="en-US"/>
         </w:rPr>
-        <w:t xml:space="preserve">  </w:t>
-      </w:r>
-      <w:r>
-        <w:rPr>
-          <w:rFonts w:ascii="Courier New" w:hAnsi="Courier New" w:cs="Courier New"/>
-          <w:b w:val="0"/>
-          <w:smallCaps w:val="0"/>
-          <w:u w:val="none"/>
-          <w:lang w:val="en-US"/>
-        </w:rPr>
-        <w:t>[1:1000], abs(result_nc_</w:t>
-      </w:r>
-      <w:r>
-        <w:rPr>
-          <w:rFonts w:ascii="Courier New" w:hAnsi="Courier New" w:cs="Courier New"/>
-          <w:b w:val="0"/>
-          <w:smallCaps w:val="0"/>
-          <w:u w:val="none"/>
-          <w:lang w:val="en-US"/>
-        </w:rPr>
-        <w:t>2</w:t>
-      </w:r>
-      <w:r>
-        <w:rPr>
-          <w:rFonts w:ascii="Courier New" w:hAnsi="Courier New" w:cs="Courier New"/>
-          <w:b w:val="0"/>
-          <w:smallCaps w:val="0"/>
-          <w:u w:val="none"/>
-          <w:lang w:val="en-US"/>
-        </w:rPr>
-        <w:t xml:space="preserve"> – 2.0</w:t>
-      </w:r>
-      <w:r>
-        <w:rPr>
-          <w:rFonts w:ascii="Courier New" w:hAnsi="Courier New" w:cs="Courier New"/>
-          <w:b w:val="0"/>
-          <w:smallCaps w:val="0"/>
-          <w:u w:val="none"/>
-          <w:lang w:val="en-US"/>
-        </w:rPr>
-        <w:t>)</w:t>
-      </w:r>
-      <w:r>
-        <w:rPr>
-          <w:rFonts w:ascii="Courier New" w:hAnsi="Courier New" w:cs="Courier New"/>
-          <w:b w:val="0"/>
-          <w:smallCaps w:val="0"/>
-          <w:u w:val="none"/>
-          <w:lang w:val="en-US"/>
-        </w:rPr>
-        <w:t>,...</w:t>
+        <w:t xml:space="preserve">  [1:1000], abs(result_nc_2 – 2.0),...</w:t>
       </w:r>
     </w:p>
     <w:p>
@@ -5730,67 +5450,7 @@
           <w:u w:val="none"/>
           <w:lang w:val="en-US"/>
         </w:rPr>
-        <w:t xml:space="preserve">  </w:t>
-      </w:r>
-      <w:r>
-        <w:rPr>
-          <w:rFonts w:ascii="Courier New" w:hAnsi="Courier New" w:cs="Courier New"/>
-          <w:b w:val="0"/>
-          <w:smallCaps w:val="0"/>
-          <w:u w:val="none"/>
-          <w:lang w:val="en-US"/>
-        </w:rPr>
-        <w:t>[1:1000], abs(result_nc_</w:t>
-      </w:r>
-      <w:r>
-        <w:rPr>
-          <w:rFonts w:ascii="Courier New" w:hAnsi="Courier New" w:cs="Courier New"/>
-          <w:b w:val="0"/>
-          <w:smallCaps w:val="0"/>
-          <w:u w:val="none"/>
-          <w:lang w:val="en-US"/>
-        </w:rPr>
-        <w:t>3</w:t>
-      </w:r>
-      <w:r>
-        <w:rPr>
-          <w:rFonts w:ascii="Courier New" w:hAnsi="Courier New" w:cs="Courier New"/>
-          <w:b w:val="0"/>
-          <w:smallCaps w:val="0"/>
-          <w:u w:val="none"/>
-          <w:lang w:val="en-US"/>
-        </w:rPr>
-        <w:t xml:space="preserve"> – 2.0</w:t>
-      </w:r>
-      <w:r>
-        <w:rPr>
-          <w:rFonts w:ascii="Courier New" w:hAnsi="Courier New" w:cs="Courier New"/>
-          <w:b w:val="0"/>
-          <w:smallCaps w:val="0"/>
-          <w:u w:val="none"/>
-          <w:lang w:val="en-US"/>
-        </w:rPr>
-        <w:t>)</w:t>
-      </w:r>
-      <w:r>
-        <w:rPr>
-          <w:rFonts w:ascii="Courier New" w:hAnsi="Courier New" w:cs="Courier New"/>
-          <w:b w:val="0"/>
-          <w:smallCaps w:val="0"/>
-          <w:u w:val="none"/>
-          <w:lang w:val="en-US"/>
-        </w:rPr>
-        <w:t>,</w:t>
-      </w:r>
-      <w:r>
-        <w:rPr>
-          <w:rFonts w:ascii="Courier New" w:hAnsi="Courier New" w:cs="Courier New"/>
-          <w:b w:val="0"/>
-          <w:smallCaps w:val="0"/>
-          <w:u w:val="none"/>
-          <w:lang w:val="en-US"/>
-        </w:rPr>
-        <w:t>...</w:t>
+        <w:t xml:space="preserve">  [1:1000], abs(result_nc_3 – 2.0),...</w:t>
       </w:r>
     </w:p>
     <w:p>
@@ -5812,47 +5472,7 @@
           <w:u w:val="none"/>
           <w:lang w:val="en-US"/>
         </w:rPr>
-        <w:t xml:space="preserve">  </w:t>
-      </w:r>
-      <w:r>
-        <w:rPr>
-          <w:rFonts w:ascii="Courier New" w:hAnsi="Courier New" w:cs="Courier New"/>
-          <w:b w:val="0"/>
-          <w:smallCaps w:val="0"/>
-          <w:u w:val="none"/>
-          <w:lang w:val="en-US"/>
-        </w:rPr>
-        <w:t>[1:1000], abs(result_nc_</w:t>
-      </w:r>
-      <w:r>
-        <w:rPr>
-          <w:rFonts w:ascii="Courier New" w:hAnsi="Courier New" w:cs="Courier New"/>
-          <w:b w:val="0"/>
-          <w:smallCaps w:val="0"/>
-          <w:u w:val="none"/>
-          <w:lang w:val="en-US"/>
-        </w:rPr>
-        <w:t>4 -</w:t>
-      </w:r>
-      <w:r>
-        <w:rPr>
-          <w:rFonts w:ascii="Courier New" w:hAnsi="Courier New" w:cs="Courier New"/>
-          <w:b w:val="0"/>
-          <w:smallCaps w:val="0"/>
-          <w:u w:val="none"/>
-          <w:lang w:val="en-US"/>
-        </w:rPr>
-        <w:t xml:space="preserve"> 2.0</w:t>
-      </w:r>
-      <w:r>
-        <w:rPr>
-          <w:rFonts w:ascii="Courier New" w:hAnsi="Courier New" w:cs="Courier New"/>
-          <w:b w:val="0"/>
-          <w:smallCaps w:val="0"/>
-          <w:u w:val="none"/>
-          <w:lang w:val="en-US"/>
-        </w:rPr>
-        <w:t>))</w:t>
+        <w:t xml:space="preserve">  [1:1000], abs(result_nc_4 - 2.0))</w:t>
       </w:r>
       <w:r>
         <w:rPr>
@@ -6236,7 +5856,7 @@
 </file>
 
 <file path=word/endnotes.xml><?xml version="1.0" encoding="utf-8"?>
-<w:endnotes xmlns:wpc="http://schemas.microsoft.com/office/word/2010/wordprocessingCanvas" xmlns:mc="http://schemas.openxmlformats.org/markup-compatibility/2006" xmlns:o="urn:schemas-microsoft-com:office:office" xmlns:r="http://schemas.openxmlformats.org/officeDocument/2006/relationships" xmlns:m="http://schemas.openxmlformats.org/officeDocument/2006/math" xmlns:v="urn:schemas-microsoft-com:vml" xmlns:wp14="http://schemas.microsoft.com/office/word/2010/wordprocessingDrawing" xmlns:wp="http://schemas.openxmlformats.org/drawingml/2006/wordprocessingDrawing" xmlns:w10="urn:schemas-microsoft-com:office:word" xmlns:w="http://schemas.openxmlformats.org/wordprocessingml/2006/main" xmlns:w14="http://schemas.microsoft.com/office/word/2010/wordml" xmlns:wpg="http://schemas.microsoft.com/office/word/2010/wordprocessingGroup" xmlns:wpi="http://schemas.microsoft.com/office/word/2010/wordprocessingInk" xmlns:wne="http://schemas.microsoft.com/office/word/2006/wordml" xmlns:wps="http://schemas.microsoft.com/office/word/2010/wordprocessingShape" mc:Ignorable="w14 wp14">
+<w:endnotes xmlns:wpc="http://schemas.microsoft.com/office/word/2010/wordprocessingCanvas" xmlns:cx="http://schemas.microsoft.com/office/drawing/2014/chartex" xmlns:cx1="http://schemas.microsoft.com/office/drawing/2015/9/8/chartex" xmlns:cx2="http://schemas.microsoft.com/office/drawing/2015/10/21/chartex" xmlns:cx3="http://schemas.microsoft.com/office/drawing/2016/5/9/chartex" xmlns:cx4="http://schemas.microsoft.com/office/drawing/2016/5/10/chartex" xmlns:cx5="http://schemas.microsoft.com/office/drawing/2016/5/11/chartex" xmlns:cx6="http://schemas.microsoft.com/office/drawing/2016/5/12/chartex" xmlns:cx7="http://schemas.microsoft.com/office/drawing/2016/5/13/chartex" xmlns:cx8="http://schemas.microsoft.com/office/drawing/2016/5/14/chartex" xmlns:mc="http://schemas.openxmlformats.org/markup-compatibility/2006" xmlns:aink="http://schemas.microsoft.com/office/drawing/2016/ink" xmlns:am3d="http://schemas.microsoft.com/office/drawing/2017/model3d" xmlns:o="urn:schemas-microsoft-com:office:office" xmlns:r="http://schemas.openxmlformats.org/officeDocument/2006/relationships" xmlns:m="http://schemas.openxmlformats.org/officeDocument/2006/math" xmlns:v="urn:schemas-microsoft-com:vml" xmlns:wp14="http://schemas.microsoft.com/office/word/2010/wordprocessingDrawing" xmlns:wp="http://schemas.openxmlformats.org/drawingml/2006/wordprocessingDrawing" xmlns:w10="urn:schemas-microsoft-com:office:word" xmlns:w="http://schemas.openxmlformats.org/wordprocessingml/2006/main" xmlns:w14="http://schemas.microsoft.com/office/word/2010/wordml" xmlns:w15="http://schemas.microsoft.com/office/word/2012/wordml" xmlns:w16cid="http://schemas.microsoft.com/office/word/2016/wordml/cid" xmlns:w16se="http://schemas.microsoft.com/office/word/2015/wordml/symex" xmlns:wpg="http://schemas.microsoft.com/office/word/2010/wordprocessingGroup" xmlns:wpi="http://schemas.microsoft.com/office/word/2010/wordprocessingInk" xmlns:wne="http://schemas.microsoft.com/office/word/2006/wordml" xmlns:wps="http://schemas.microsoft.com/office/word/2010/wordprocessingShape" mc:Ignorable="w14 w15 w16se w16cid wp14">
   <w:endnote w:type="separator" w:id="-1">
     <w:p>
       <w:r>
@@ -6255,7 +5875,7 @@
 </file>
 
 <file path=word/footnotes.xml><?xml version="1.0" encoding="utf-8"?>
-<w:footnotes xmlns:wpc="http://schemas.microsoft.com/office/word/2010/wordprocessingCanvas" xmlns:mc="http://schemas.openxmlformats.org/markup-compatibility/2006" xmlns:o="urn:schemas-microsoft-com:office:office" xmlns:r="http://schemas.openxmlformats.org/officeDocument/2006/relationships" xmlns:m="http://schemas.openxmlformats.org/officeDocument/2006/math" xmlns:v="urn:schemas-microsoft-com:vml" xmlns:wp14="http://schemas.microsoft.com/office/word/2010/wordprocessingDrawing" xmlns:wp="http://schemas.openxmlformats.org/drawingml/2006/wordprocessingDrawing" xmlns:w10="urn:schemas-microsoft-com:office:word" xmlns:w="http://schemas.openxmlformats.org/wordprocessingml/2006/main" xmlns:w14="http://schemas.microsoft.com/office/word/2010/wordml" xmlns:wpg="http://schemas.microsoft.com/office/word/2010/wordprocessingGroup" xmlns:wpi="http://schemas.microsoft.com/office/word/2010/wordprocessingInk" xmlns:wne="http://schemas.microsoft.com/office/word/2006/wordml" xmlns:wps="http://schemas.microsoft.com/office/word/2010/wordprocessingShape" mc:Ignorable="w14 wp14">
+<w:footnotes xmlns:wpc="http://schemas.microsoft.com/office/word/2010/wordprocessingCanvas" xmlns:cx="http://schemas.microsoft.com/office/drawing/2014/chartex" xmlns:cx1="http://schemas.microsoft.com/office/drawing/2015/9/8/chartex" xmlns:cx2="http://schemas.microsoft.com/office/drawing/2015/10/21/chartex" xmlns:cx3="http://schemas.microsoft.com/office/drawing/2016/5/9/chartex" xmlns:cx4="http://schemas.microsoft.com/office/drawing/2016/5/10/chartex" xmlns:cx5="http://schemas.microsoft.com/office/drawing/2016/5/11/chartex" xmlns:cx6="http://schemas.microsoft.com/office/drawing/2016/5/12/chartex" xmlns:cx7="http://schemas.microsoft.com/office/drawing/2016/5/13/chartex" xmlns:cx8="http://schemas.microsoft.com/office/drawing/2016/5/14/chartex" xmlns:mc="http://schemas.openxmlformats.org/markup-compatibility/2006" xmlns:aink="http://schemas.microsoft.com/office/drawing/2016/ink" xmlns:am3d="http://schemas.microsoft.com/office/drawing/2017/model3d" xmlns:o="urn:schemas-microsoft-com:office:office" xmlns:r="http://schemas.openxmlformats.org/officeDocument/2006/relationships" xmlns:m="http://schemas.openxmlformats.org/officeDocument/2006/math" xmlns:v="urn:schemas-microsoft-com:vml" xmlns:wp14="http://schemas.microsoft.com/office/word/2010/wordprocessingDrawing" xmlns:wp="http://schemas.openxmlformats.org/drawingml/2006/wordprocessingDrawing" xmlns:w10="urn:schemas-microsoft-com:office:word" xmlns:w="http://schemas.openxmlformats.org/wordprocessingml/2006/main" xmlns:w14="http://schemas.microsoft.com/office/word/2010/wordml" xmlns:w15="http://schemas.microsoft.com/office/word/2012/wordml" xmlns:w16cid="http://schemas.microsoft.com/office/word/2016/wordml/cid" xmlns:w16se="http://schemas.microsoft.com/office/word/2015/wordml/symex" xmlns:wpg="http://schemas.microsoft.com/office/word/2010/wordprocessingGroup" xmlns:wpi="http://schemas.microsoft.com/office/word/2010/wordprocessingInk" xmlns:wne="http://schemas.microsoft.com/office/word/2006/wordml" xmlns:wps="http://schemas.microsoft.com/office/word/2010/wordprocessingShape" mc:Ignorable="w14 w15 w16se w16cid wp14">
   <w:footnote w:type="separator" w:id="-1">
     <w:p>
       <w:r>
@@ -6274,8 +5894,8 @@
 </file>
 
 <file path=word/numbering.xml><?xml version="1.0" encoding="utf-8"?>
-<w:numbering xmlns:wpc="http://schemas.microsoft.com/office/word/2010/wordprocessingCanvas" xmlns:mc="http://schemas.openxmlformats.org/markup-compatibility/2006" xmlns:o="urn:schemas-microsoft-com:office:office" xmlns:r="http://schemas.openxmlformats.org/officeDocument/2006/relationships" xmlns:m="http://schemas.openxmlformats.org/officeDocument/2006/math" xmlns:v="urn:schemas-microsoft-com:vml" xmlns:wp14="http://schemas.microsoft.com/office/word/2010/wordprocessingDrawing" xmlns:wp="http://schemas.openxmlformats.org/drawingml/2006/wordprocessingDrawing" xmlns:w10="urn:schemas-microsoft-com:office:word" xmlns:w="http://schemas.openxmlformats.org/wordprocessingml/2006/main" xmlns:w14="http://schemas.microsoft.com/office/word/2010/wordml" xmlns:wpg="http://schemas.microsoft.com/office/word/2010/wordprocessingGroup" xmlns:wpi="http://schemas.microsoft.com/office/word/2010/wordprocessingInk" xmlns:wne="http://schemas.microsoft.com/office/word/2006/wordml" xmlns:wps="http://schemas.microsoft.com/office/word/2010/wordprocessingShape" mc:Ignorable="w14 wp14">
-  <w:abstractNum w:abstractNumId="0">
+<w:numbering xmlns:wpc="http://schemas.microsoft.com/office/word/2010/wordprocessingCanvas" xmlns:cx="http://schemas.microsoft.com/office/drawing/2014/chartex" xmlns:cx1="http://schemas.microsoft.com/office/drawing/2015/9/8/chartex" xmlns:cx2="http://schemas.microsoft.com/office/drawing/2015/10/21/chartex" xmlns:cx3="http://schemas.microsoft.com/office/drawing/2016/5/9/chartex" xmlns:cx4="http://schemas.microsoft.com/office/drawing/2016/5/10/chartex" xmlns:cx5="http://schemas.microsoft.com/office/drawing/2016/5/11/chartex" xmlns:cx6="http://schemas.microsoft.com/office/drawing/2016/5/12/chartex" xmlns:cx7="http://schemas.microsoft.com/office/drawing/2016/5/13/chartex" xmlns:cx8="http://schemas.microsoft.com/office/drawing/2016/5/14/chartex" xmlns:mc="http://schemas.openxmlformats.org/markup-compatibility/2006" xmlns:aink="http://schemas.microsoft.com/office/drawing/2016/ink" xmlns:am3d="http://schemas.microsoft.com/office/drawing/2017/model3d" xmlns:o="urn:schemas-microsoft-com:office:office" xmlns:r="http://schemas.openxmlformats.org/officeDocument/2006/relationships" xmlns:m="http://schemas.openxmlformats.org/officeDocument/2006/math" xmlns:v="urn:schemas-microsoft-com:vml" xmlns:wp14="http://schemas.microsoft.com/office/word/2010/wordprocessingDrawing" xmlns:wp="http://schemas.openxmlformats.org/drawingml/2006/wordprocessingDrawing" xmlns:w10="urn:schemas-microsoft-com:office:word" xmlns:w="http://schemas.openxmlformats.org/wordprocessingml/2006/main" xmlns:w14="http://schemas.microsoft.com/office/word/2010/wordml" xmlns:w15="http://schemas.microsoft.com/office/word/2012/wordml" xmlns:w16cid="http://schemas.microsoft.com/office/word/2016/wordml/cid" xmlns:w16se="http://schemas.microsoft.com/office/word/2015/wordml/symex" xmlns:wpg="http://schemas.microsoft.com/office/word/2010/wordprocessingGroup" xmlns:wpi="http://schemas.microsoft.com/office/word/2010/wordprocessingInk" xmlns:wne="http://schemas.microsoft.com/office/word/2006/wordml" xmlns:wps="http://schemas.microsoft.com/office/word/2010/wordprocessingShape" mc:Ignorable="w14 w15 w16se w16cid wp14">
+  <w:abstractNum w:abstractNumId="0" w15:restartNumberingAfterBreak="0">
     <w:nsid w:val="1C88357F"/>
     <w:multiLevelType w:val="hybridMultilevel"/>
     <w:tmpl w:val="353EE0B2"/>
@@ -6364,7 +5984,7 @@
       </w:pPr>
     </w:lvl>
   </w:abstractNum>
-  <w:abstractNum w:abstractNumId="1">
+  <w:abstractNum w:abstractNumId="1" w15:restartNumberingAfterBreak="0">
     <w:nsid w:val="2AD27D22"/>
     <w:multiLevelType w:val="hybridMultilevel"/>
     <w:tmpl w:val="1D7466AC"/>
@@ -6453,7 +6073,7 @@
       </w:pPr>
     </w:lvl>
   </w:abstractNum>
-  <w:abstractNum w:abstractNumId="2">
+  <w:abstractNum w:abstractNumId="2" w15:restartNumberingAfterBreak="0">
     <w:nsid w:val="38BE1339"/>
     <w:multiLevelType w:val="hybridMultilevel"/>
     <w:tmpl w:val="74F8E35A"/>
@@ -6542,7 +6162,7 @@
       </w:pPr>
     </w:lvl>
   </w:abstractNum>
-  <w:abstractNum w:abstractNumId="3">
+  <w:abstractNum w:abstractNumId="3" w15:restartNumberingAfterBreak="0">
     <w:nsid w:val="4E9B4FDC"/>
     <w:multiLevelType w:val="hybridMultilevel"/>
     <w:tmpl w:val="F0104C8E"/>
@@ -6647,7 +6267,7 @@
 </file>
 
 <file path=word/styles.xml><?xml version="1.0" encoding="utf-8"?>
-<w:styles xmlns:mc="http://schemas.openxmlformats.org/markup-compatibility/2006" xmlns:r="http://schemas.openxmlformats.org/officeDocument/2006/relationships" xmlns:w="http://schemas.openxmlformats.org/wordprocessingml/2006/main" xmlns:w14="http://schemas.microsoft.com/office/word/2010/wordml" mc:Ignorable="w14">
+<w:styles xmlns:mc="http://schemas.openxmlformats.org/markup-compatibility/2006" xmlns:r="http://schemas.openxmlformats.org/officeDocument/2006/relationships" xmlns:w="http://schemas.openxmlformats.org/wordprocessingml/2006/main" xmlns:w14="http://schemas.microsoft.com/office/word/2010/wordml" xmlns:w15="http://schemas.microsoft.com/office/word/2012/wordml" xmlns:w16cid="http://schemas.microsoft.com/office/word/2016/wordml/cid" xmlns:w16se="http://schemas.microsoft.com/office/word/2015/wordml/symex" mc:Ignorable="w14 w15 w16se w16cid">
   <w:docDefaults>
     <w:rPrDefault>
       <w:rPr>
@@ -6663,144 +6283,382 @@
       </w:pPr>
     </w:pPrDefault>
   </w:docDefaults>
-  <w:latentStyles w:defLockedState="0" w:defUIPriority="99" w:defSemiHidden="1" w:defUnhideWhenUsed="1" w:defQFormat="0" w:count="267">
-    <w:lsdException w:name="Normal" w:semiHidden="0" w:uiPriority="0" w:unhideWhenUsed="0" w:qFormat="1"/>
-    <w:lsdException w:name="heading 1" w:semiHidden="0" w:uiPriority="9" w:unhideWhenUsed="0" w:qFormat="1"/>
-    <w:lsdException w:name="heading 2" w:uiPriority="9" w:qFormat="1"/>
-    <w:lsdException w:name="heading 3" w:uiPriority="9" w:qFormat="1"/>
-    <w:lsdException w:name="heading 4" w:uiPriority="9" w:qFormat="1"/>
-    <w:lsdException w:name="heading 5" w:uiPriority="9" w:qFormat="1"/>
-    <w:lsdException w:name="heading 6" w:uiPriority="9" w:qFormat="1"/>
-    <w:lsdException w:name="heading 7" w:uiPriority="9" w:qFormat="1"/>
-    <w:lsdException w:name="heading 8" w:uiPriority="9" w:qFormat="1"/>
-    <w:lsdException w:name="heading 9" w:uiPriority="9" w:qFormat="1"/>
-    <w:lsdException w:name="toc 1" w:uiPriority="39"/>
-    <w:lsdException w:name="toc 2" w:uiPriority="39"/>
-    <w:lsdException w:name="toc 3" w:uiPriority="39"/>
-    <w:lsdException w:name="toc 4" w:uiPriority="39"/>
-    <w:lsdException w:name="toc 5" w:uiPriority="39"/>
-    <w:lsdException w:name="toc 6" w:uiPriority="39"/>
-    <w:lsdException w:name="toc 7" w:uiPriority="39"/>
-    <w:lsdException w:name="toc 8" w:uiPriority="39"/>
-    <w:lsdException w:name="toc 9" w:uiPriority="39"/>
-    <w:lsdException w:name="caption" w:uiPriority="35" w:qFormat="1"/>
-    <w:lsdException w:name="Title" w:semiHidden="0" w:uiPriority="10" w:unhideWhenUsed="0" w:qFormat="1"/>
-    <w:lsdException w:name="Default Paragraph Font" w:uiPriority="1"/>
-    <w:lsdException w:name="Subtitle" w:semiHidden="0" w:uiPriority="11" w:unhideWhenUsed="0" w:qFormat="1"/>
-    <w:lsdException w:name="Strong" w:semiHidden="0" w:uiPriority="22" w:unhideWhenUsed="0" w:qFormat="1"/>
-    <w:lsdException w:name="Emphasis" w:semiHidden="0" w:uiPriority="20" w:unhideWhenUsed="0" w:qFormat="1"/>
-    <w:lsdException w:name="Table Grid" w:semiHidden="0" w:uiPriority="59" w:unhideWhenUsed="0"/>
-    <w:lsdException w:name="Placeholder Text" w:unhideWhenUsed="0"/>
-    <w:lsdException w:name="No Spacing" w:semiHidden="0" w:uiPriority="1" w:unhideWhenUsed="0" w:qFormat="1"/>
-    <w:lsdException w:name="Light Shading" w:semiHidden="0" w:uiPriority="60" w:unhideWhenUsed="0"/>
-    <w:lsdException w:name="Light List" w:semiHidden="0" w:uiPriority="61" w:unhideWhenUsed="0"/>
-    <w:lsdException w:name="Light Grid" w:semiHidden="0" w:uiPriority="62" w:unhideWhenUsed="0"/>
-    <w:lsdException w:name="Medium Shading 1" w:semiHidden="0" w:uiPriority="63" w:unhideWhenUsed="0"/>
-    <w:lsdException w:name="Medium Shading 2" w:semiHidden="0" w:uiPriority="64" w:unhideWhenUsed="0"/>
-    <w:lsdException w:name="Medium List 1" w:semiHidden="0" w:uiPriority="65" w:unhideWhenUsed="0"/>
-    <w:lsdException w:name="Medium List 2" w:semiHidden="0" w:uiPriority="66" w:unhideWhenUsed="0"/>
-    <w:lsdException w:name="Medium Grid 1" w:semiHidden="0" w:uiPriority="67" w:unhideWhenUsed="0"/>
-    <w:lsdException w:name="Medium Grid 2" w:semiHidden="0" w:uiPriority="68" w:unhideWhenUsed="0"/>
-    <w:lsdException w:name="Medium Grid 3" w:semiHidden="0" w:uiPriority="69" w:unhideWhenUsed="0"/>
-    <w:lsdException w:name="Dark List" w:semiHidden="0" w:uiPriority="70" w:unhideWhenUsed="0"/>
-    <w:lsdException w:name="Colorful Shading" w:semiHidden="0" w:uiPriority="71" w:unhideWhenUsed="0"/>
-    <w:lsdException w:name="Colorful List" w:semiHidden="0" w:uiPriority="72" w:unhideWhenUsed="0"/>
-    <w:lsdException w:name="Colorful Grid" w:semiHidden="0" w:uiPriority="73" w:unhideWhenUsed="0"/>
-    <w:lsdException w:name="Light Shading Accent 1" w:semiHidden="0" w:uiPriority="60" w:unhideWhenUsed="0"/>
-    <w:lsdException w:name="Light List Accent 1" w:semiHidden="0" w:uiPriority="61" w:unhideWhenUsed="0"/>
-    <w:lsdException w:name="Light Grid Accent 1" w:semiHidden="0" w:uiPriority="62" w:unhideWhenUsed="0"/>
-    <w:lsdException w:name="Medium Shading 1 Accent 1" w:semiHidden="0" w:uiPriority="63" w:unhideWhenUsed="0"/>
-    <w:lsdException w:name="Medium Shading 2 Accent 1" w:semiHidden="0" w:uiPriority="64" w:unhideWhenUsed="0"/>
-    <w:lsdException w:name="Medium List 1 Accent 1" w:semiHidden="0" w:uiPriority="65" w:unhideWhenUsed="0"/>
-    <w:lsdException w:name="Revision" w:unhideWhenUsed="0"/>
-    <w:lsdException w:name="List Paragraph" w:semiHidden="0" w:uiPriority="34" w:unhideWhenUsed="0" w:qFormat="1"/>
-    <w:lsdException w:name="Quote" w:semiHidden="0" w:uiPriority="29" w:unhideWhenUsed="0" w:qFormat="1"/>
-    <w:lsdException w:name="Intense Quote" w:semiHidden="0" w:uiPriority="30" w:unhideWhenUsed="0" w:qFormat="1"/>
-    <w:lsdException w:name="Medium List 2 Accent 1" w:semiHidden="0" w:uiPriority="66" w:unhideWhenUsed="0"/>
-    <w:lsdException w:name="Medium Grid 1 Accent 1" w:semiHidden="0" w:uiPriority="67" w:unhideWhenUsed="0"/>
-    <w:lsdException w:name="Medium Grid 2 Accent 1" w:semiHidden="0" w:uiPriority="68" w:unhideWhenUsed="0"/>
-    <w:lsdException w:name="Medium Grid 3 Accent 1" w:semiHidden="0" w:uiPriority="69" w:unhideWhenUsed="0"/>
-    <w:lsdException w:name="Dark List Accent 1" w:semiHidden="0" w:uiPriority="70" w:unhideWhenUsed="0"/>
-    <w:lsdException w:name="Colorful Shading Accent 1" w:semiHidden="0" w:uiPriority="71" w:unhideWhenUsed="0"/>
-    <w:lsdException w:name="Colorful List Accent 1" w:semiHidden="0" w:uiPriority="72" w:unhideWhenUsed="0"/>
-    <w:lsdException w:name="Colorful Grid Accent 1" w:semiHidden="0" w:uiPriority="73" w:unhideWhenUsed="0"/>
-    <w:lsdException w:name="Light Shading Accent 2" w:semiHidden="0" w:uiPriority="60" w:unhideWhenUsed="0"/>
-    <w:lsdException w:name="Light List Accent 2" w:semiHidden="0" w:uiPriority="61" w:unhideWhenUsed="0"/>
-    <w:lsdException w:name="Light Grid Accent 2" w:semiHidden="0" w:uiPriority="62" w:unhideWhenUsed="0"/>
-    <w:lsdException w:name="Medium Shading 1 Accent 2" w:semiHidden="0" w:uiPriority="63" w:unhideWhenUsed="0"/>
-    <w:lsdException w:name="Medium Shading 2 Accent 2" w:semiHidden="0" w:uiPriority="64" w:unhideWhenUsed="0"/>
-    <w:lsdException w:name="Medium List 1 Accent 2" w:semiHidden="0" w:uiPriority="65" w:unhideWhenUsed="0"/>
-    <w:lsdException w:name="Medium List 2 Accent 2" w:semiHidden="0" w:uiPriority="66" w:unhideWhenUsed="0"/>
-    <w:lsdException w:name="Medium Grid 1 Accent 2" w:semiHidden="0" w:uiPriority="67" w:unhideWhenUsed="0"/>
-    <w:lsdException w:name="Medium Grid 2 Accent 2" w:semiHidden="0" w:uiPriority="68" w:unhideWhenUsed="0"/>
-    <w:lsdException w:name="Medium Grid 3 Accent 2" w:semiHidden="0" w:uiPriority="69" w:unhideWhenUsed="0"/>
-    <w:lsdException w:name="Dark List Accent 2" w:semiHidden="0" w:uiPriority="70" w:unhideWhenUsed="0"/>
-    <w:lsdException w:name="Colorful Shading Accent 2" w:semiHidden="0" w:uiPriority="71" w:unhideWhenUsed="0"/>
-    <w:lsdException w:name="Colorful List Accent 2" w:semiHidden="0" w:uiPriority="72" w:unhideWhenUsed="0"/>
-    <w:lsdException w:name="Colorful Grid Accent 2" w:semiHidden="0" w:uiPriority="73" w:unhideWhenUsed="0"/>
-    <w:lsdException w:name="Light Shading Accent 3" w:semiHidden="0" w:uiPriority="60" w:unhideWhenUsed="0"/>
-    <w:lsdException w:name="Light List Accent 3" w:semiHidden="0" w:uiPriority="61" w:unhideWhenUsed="0"/>
-    <w:lsdException w:name="Light Grid Accent 3" w:semiHidden="0" w:uiPriority="62" w:unhideWhenUsed="0"/>
-    <w:lsdException w:name="Medium Shading 1 Accent 3" w:semiHidden="0" w:uiPriority="63" w:unhideWhenUsed="0"/>
-    <w:lsdException w:name="Medium Shading 2 Accent 3" w:semiHidden="0" w:uiPriority="64" w:unhideWhenUsed="0"/>
-    <w:lsdException w:name="Medium List 1 Accent 3" w:semiHidden="0" w:uiPriority="65" w:unhideWhenUsed="0"/>
-    <w:lsdException w:name="Medium List 2 Accent 3" w:semiHidden="0" w:uiPriority="66" w:unhideWhenUsed="0"/>
-    <w:lsdException w:name="Medium Grid 1 Accent 3" w:semiHidden="0" w:uiPriority="67" w:unhideWhenUsed="0"/>
-    <w:lsdException w:name="Medium Grid 2 Accent 3" w:semiHidden="0" w:uiPriority="68" w:unhideWhenUsed="0"/>
-    <w:lsdException w:name="Medium Grid 3 Accent 3" w:semiHidden="0" w:uiPriority="69" w:unhideWhenUsed="0"/>
-    <w:lsdException w:name="Dark List Accent 3" w:semiHidden="0" w:uiPriority="70" w:unhideWhenUsed="0"/>
-    <w:lsdException w:name="Colorful Shading Accent 3" w:semiHidden="0" w:uiPriority="71" w:unhideWhenUsed="0"/>
-    <w:lsdException w:name="Colorful List Accent 3" w:semiHidden="0" w:uiPriority="72" w:unhideWhenUsed="0"/>
-    <w:lsdException w:name="Colorful Grid Accent 3" w:semiHidden="0" w:uiPriority="73" w:unhideWhenUsed="0"/>
-    <w:lsdException w:name="Light Shading Accent 4" w:semiHidden="0" w:uiPriority="60" w:unhideWhenUsed="0"/>
-    <w:lsdException w:name="Light List Accent 4" w:semiHidden="0" w:uiPriority="61" w:unhideWhenUsed="0"/>
-    <w:lsdException w:name="Light Grid Accent 4" w:semiHidden="0" w:uiPriority="62" w:unhideWhenUsed="0"/>
-    <w:lsdException w:name="Medium Shading 1 Accent 4" w:semiHidden="0" w:uiPriority="63" w:unhideWhenUsed="0"/>
-    <w:lsdException w:name="Medium Shading 2 Accent 4" w:semiHidden="0" w:uiPriority="64" w:unhideWhenUsed="0"/>
-    <w:lsdException w:name="Medium List 1 Accent 4" w:semiHidden="0" w:uiPriority="65" w:unhideWhenUsed="0"/>
-    <w:lsdException w:name="Medium List 2 Accent 4" w:semiHidden="0" w:uiPriority="66" w:unhideWhenUsed="0"/>
-    <w:lsdException w:name="Medium Grid 1 Accent 4" w:semiHidden="0" w:uiPriority="67" w:unhideWhenUsed="0"/>
-    <w:lsdException w:name="Medium Grid 2 Accent 4" w:semiHidden="0" w:uiPriority="68" w:unhideWhenUsed="0"/>
-    <w:lsdException w:name="Medium Grid 3 Accent 4" w:semiHidden="0" w:uiPriority="69" w:unhideWhenUsed="0"/>
-    <w:lsdException w:name="Dark List Accent 4" w:semiHidden="0" w:uiPriority="70" w:unhideWhenUsed="0"/>
-    <w:lsdException w:name="Colorful Shading Accent 4" w:semiHidden="0" w:uiPriority="71" w:unhideWhenUsed="0"/>
-    <w:lsdException w:name="Colorful List Accent 4" w:semiHidden="0" w:uiPriority="72" w:unhideWhenUsed="0"/>
-    <w:lsdException w:name="Colorful Grid Accent 4" w:semiHidden="0" w:uiPriority="73" w:unhideWhenUsed="0"/>
-    <w:lsdException w:name="Light Shading Accent 5" w:semiHidden="0" w:uiPriority="60" w:unhideWhenUsed="0"/>
-    <w:lsdException w:name="Light List Accent 5" w:semiHidden="0" w:uiPriority="61" w:unhideWhenUsed="0"/>
-    <w:lsdException w:name="Light Grid Accent 5" w:semiHidden="0" w:uiPriority="62" w:unhideWhenUsed="0"/>
-    <w:lsdException w:name="Medium Shading 1 Accent 5" w:semiHidden="0" w:uiPriority="63" w:unhideWhenUsed="0"/>
-    <w:lsdException w:name="Medium Shading 2 Accent 5" w:semiHidden="0" w:uiPriority="64" w:unhideWhenUsed="0"/>
-    <w:lsdException w:name="Medium List 1 Accent 5" w:semiHidden="0" w:uiPriority="65" w:unhideWhenUsed="0"/>
-    <w:lsdException w:name="Medium List 2 Accent 5" w:semiHidden="0" w:uiPriority="66" w:unhideWhenUsed="0"/>
-    <w:lsdException w:name="Medium Grid 1 Accent 5" w:semiHidden="0" w:uiPriority="67" w:unhideWhenUsed="0"/>
-    <w:lsdException w:name="Medium Grid 2 Accent 5" w:semiHidden="0" w:uiPriority="68" w:unhideWhenUsed="0"/>
-    <w:lsdException w:name="Medium Grid 3 Accent 5" w:semiHidden="0" w:uiPriority="69" w:unhideWhenUsed="0"/>
-    <w:lsdException w:name="Dark List Accent 5" w:semiHidden="0" w:uiPriority="70" w:unhideWhenUsed="0"/>
-    <w:lsdException w:name="Colorful Shading Accent 5" w:semiHidden="0" w:uiPriority="71" w:unhideWhenUsed="0"/>
-    <w:lsdException w:name="Colorful List Accent 5" w:semiHidden="0" w:uiPriority="72" w:unhideWhenUsed="0"/>
-    <w:lsdException w:name="Colorful Grid Accent 5" w:semiHidden="0" w:uiPriority="73" w:unhideWhenUsed="0"/>
-    <w:lsdException w:name="Light Shading Accent 6" w:semiHidden="0" w:uiPriority="60" w:unhideWhenUsed="0"/>
-    <w:lsdException w:name="Light List Accent 6" w:semiHidden="0" w:uiPriority="61" w:unhideWhenUsed="0"/>
-    <w:lsdException w:name="Light Grid Accent 6" w:semiHidden="0" w:uiPriority="62" w:unhideWhenUsed="0"/>
-    <w:lsdException w:name="Medium Shading 1 Accent 6" w:semiHidden="0" w:uiPriority="63" w:unhideWhenUsed="0"/>
-    <w:lsdException w:name="Medium Shading 2 Accent 6" w:semiHidden="0" w:uiPriority="64" w:unhideWhenUsed="0"/>
-    <w:lsdException w:name="Medium List 1 Accent 6" w:semiHidden="0" w:uiPriority="65" w:unhideWhenUsed="0"/>
-    <w:lsdException w:name="Medium List 2 Accent 6" w:semiHidden="0" w:uiPriority="66" w:unhideWhenUsed="0"/>
-    <w:lsdException w:name="Medium Grid 1 Accent 6" w:semiHidden="0" w:uiPriority="67" w:unhideWhenUsed="0"/>
-    <w:lsdException w:name="Medium Grid 2 Accent 6" w:semiHidden="0" w:uiPriority="68" w:unhideWhenUsed="0"/>
-    <w:lsdException w:name="Medium Grid 3 Accent 6" w:semiHidden="0" w:uiPriority="69" w:unhideWhenUsed="0"/>
-    <w:lsdException w:name="Dark List Accent 6" w:semiHidden="0" w:uiPriority="70" w:unhideWhenUsed="0"/>
-    <w:lsdException w:name="Colorful Shading Accent 6" w:semiHidden="0" w:uiPriority="71" w:unhideWhenUsed="0"/>
-    <w:lsdException w:name="Colorful List Accent 6" w:semiHidden="0" w:uiPriority="72" w:unhideWhenUsed="0"/>
-    <w:lsdException w:name="Colorful Grid Accent 6" w:semiHidden="0" w:uiPriority="73" w:unhideWhenUsed="0"/>
-    <w:lsdException w:name="Subtle Emphasis" w:semiHidden="0" w:uiPriority="19" w:unhideWhenUsed="0" w:qFormat="1"/>
-    <w:lsdException w:name="Intense Emphasis" w:semiHidden="0" w:uiPriority="21" w:unhideWhenUsed="0" w:qFormat="1"/>
-    <w:lsdException w:name="Subtle Reference" w:semiHidden="0" w:uiPriority="31" w:unhideWhenUsed="0" w:qFormat="1"/>
-    <w:lsdException w:name="Intense Reference" w:semiHidden="0" w:uiPriority="32" w:unhideWhenUsed="0" w:qFormat="1"/>
-    <w:lsdException w:name="Book Title" w:semiHidden="0" w:uiPriority="33" w:unhideWhenUsed="0" w:qFormat="1"/>
-    <w:lsdException w:name="Bibliography" w:uiPriority="37"/>
-    <w:lsdException w:name="TOC Heading" w:uiPriority="39" w:qFormat="1"/>
+  <w:latentStyles w:defLockedState="0" w:defUIPriority="99" w:defSemiHidden="0" w:defUnhideWhenUsed="0" w:defQFormat="0" w:count="375">
+    <w:lsdException w:name="Normal" w:uiPriority="0" w:qFormat="1"/>
+    <w:lsdException w:name="heading 1" w:uiPriority="9" w:qFormat="1"/>
+    <w:lsdException w:name="heading 2" w:semiHidden="1" w:uiPriority="9" w:unhideWhenUsed="1" w:qFormat="1"/>
+    <w:lsdException w:name="heading 3" w:semiHidden="1" w:uiPriority="9" w:unhideWhenUsed="1" w:qFormat="1"/>
+    <w:lsdException w:name="heading 4" w:semiHidden="1" w:uiPriority="9" w:unhideWhenUsed="1" w:qFormat="1"/>
+    <w:lsdException w:name="heading 5" w:semiHidden="1" w:uiPriority="9" w:unhideWhenUsed="1" w:qFormat="1"/>
+    <w:lsdException w:name="heading 6" w:semiHidden="1" w:uiPriority="9" w:unhideWhenUsed="1" w:qFormat="1"/>
+    <w:lsdException w:name="heading 7" w:semiHidden="1" w:uiPriority="9" w:unhideWhenUsed="1" w:qFormat="1"/>
+    <w:lsdException w:name="heading 8" w:semiHidden="1" w:uiPriority="9" w:unhideWhenUsed="1" w:qFormat="1"/>
+    <w:lsdException w:name="heading 9" w:semiHidden="1" w:uiPriority="9" w:unhideWhenUsed="1" w:qFormat="1"/>
+    <w:lsdException w:name="index 1" w:semiHidden="1" w:unhideWhenUsed="1"/>
+    <w:lsdException w:name="index 2" w:semiHidden="1" w:unhideWhenUsed="1"/>
+    <w:lsdException w:name="index 3" w:semiHidden="1" w:unhideWhenUsed="1"/>
+    <w:lsdException w:name="index 4" w:semiHidden="1" w:unhideWhenUsed="1"/>
+    <w:lsdException w:name="index 5" w:semiHidden="1" w:unhideWhenUsed="1"/>
+    <w:lsdException w:name="index 6" w:semiHidden="1" w:unhideWhenUsed="1"/>
+    <w:lsdException w:name="index 7" w:semiHidden="1" w:unhideWhenUsed="1"/>
+    <w:lsdException w:name="index 8" w:semiHidden="1" w:unhideWhenUsed="1"/>
+    <w:lsdException w:name="index 9" w:semiHidden="1" w:unhideWhenUsed="1"/>
+    <w:lsdException w:name="toc 1" w:semiHidden="1" w:uiPriority="39" w:unhideWhenUsed="1"/>
+    <w:lsdException w:name="toc 2" w:semiHidden="1" w:uiPriority="39" w:unhideWhenUsed="1"/>
+    <w:lsdException w:name="toc 3" w:semiHidden="1" w:uiPriority="39" w:unhideWhenUsed="1"/>
+    <w:lsdException w:name="toc 4" w:semiHidden="1" w:uiPriority="39" w:unhideWhenUsed="1"/>
+    <w:lsdException w:name="toc 5" w:semiHidden="1" w:uiPriority="39" w:unhideWhenUsed="1"/>
+    <w:lsdException w:name="toc 6" w:semiHidden="1" w:uiPriority="39" w:unhideWhenUsed="1"/>
+    <w:lsdException w:name="toc 7" w:semiHidden="1" w:uiPriority="39" w:unhideWhenUsed="1"/>
+    <w:lsdException w:name="toc 8" w:semiHidden="1" w:uiPriority="39" w:unhideWhenUsed="1"/>
+    <w:lsdException w:name="toc 9" w:semiHidden="1" w:uiPriority="39" w:unhideWhenUsed="1"/>
+    <w:lsdException w:name="Normal Indent" w:semiHidden="1" w:unhideWhenUsed="1"/>
+    <w:lsdException w:name="footnote text" w:semiHidden="1" w:unhideWhenUsed="1"/>
+    <w:lsdException w:name="annotation text" w:semiHidden="1" w:unhideWhenUsed="1"/>
+    <w:lsdException w:name="header" w:semiHidden="1" w:unhideWhenUsed="1"/>
+    <w:lsdException w:name="footer" w:semiHidden="1" w:unhideWhenUsed="1"/>
+    <w:lsdException w:name="index heading" w:semiHidden="1" w:unhideWhenUsed="1"/>
+    <w:lsdException w:name="caption" w:semiHidden="1" w:uiPriority="35" w:unhideWhenUsed="1" w:qFormat="1"/>
+    <w:lsdException w:name="table of figures" w:semiHidden="1" w:unhideWhenUsed="1"/>
+    <w:lsdException w:name="envelope address" w:semiHidden="1" w:unhideWhenUsed="1"/>
+    <w:lsdException w:name="envelope return" w:semiHidden="1" w:unhideWhenUsed="1"/>
+    <w:lsdException w:name="footnote reference" w:semiHidden="1" w:unhideWhenUsed="1"/>
+    <w:lsdException w:name="annotation reference" w:semiHidden="1" w:unhideWhenUsed="1"/>
+    <w:lsdException w:name="line number" w:semiHidden="1" w:unhideWhenUsed="1"/>
+    <w:lsdException w:name="page number" w:semiHidden="1" w:unhideWhenUsed="1"/>
+    <w:lsdException w:name="endnote reference" w:semiHidden="1" w:unhideWhenUsed="1"/>
+    <w:lsdException w:name="endnote text" w:semiHidden="1" w:unhideWhenUsed="1"/>
+    <w:lsdException w:name="table of authorities" w:semiHidden="1" w:unhideWhenUsed="1"/>
+    <w:lsdException w:name="macro" w:semiHidden="1" w:unhideWhenUsed="1"/>
+    <w:lsdException w:name="toa heading" w:semiHidden="1" w:unhideWhenUsed="1"/>
+    <w:lsdException w:name="List" w:semiHidden="1" w:unhideWhenUsed="1"/>
+    <w:lsdException w:name="List Bullet" w:semiHidden="1" w:unhideWhenUsed="1"/>
+    <w:lsdException w:name="List Number" w:semiHidden="1" w:unhideWhenUsed="1"/>
+    <w:lsdException w:name="List 2" w:semiHidden="1" w:unhideWhenUsed="1"/>
+    <w:lsdException w:name="List 3" w:semiHidden="1" w:unhideWhenUsed="1"/>
+    <w:lsdException w:name="List 4" w:semiHidden="1" w:unhideWhenUsed="1"/>
+    <w:lsdException w:name="List 5" w:semiHidden="1" w:unhideWhenUsed="1"/>
+    <w:lsdException w:name="List Bullet 2" w:semiHidden="1" w:unhideWhenUsed="1"/>
+    <w:lsdException w:name="List Bullet 3" w:semiHidden="1" w:unhideWhenUsed="1"/>
+    <w:lsdException w:name="List Bullet 4" w:semiHidden="1" w:unhideWhenUsed="1"/>
+    <w:lsdException w:name="List Bullet 5" w:semiHidden="1" w:unhideWhenUsed="1"/>
+    <w:lsdException w:name="List Number 2" w:semiHidden="1" w:unhideWhenUsed="1"/>
+    <w:lsdException w:name="List Number 3" w:semiHidden="1" w:unhideWhenUsed="1"/>
+    <w:lsdException w:name="List Number 4" w:semiHidden="1" w:unhideWhenUsed="1"/>
+    <w:lsdException w:name="List Number 5" w:semiHidden="1" w:unhideWhenUsed="1"/>
+    <w:lsdException w:name="Title" w:uiPriority="10" w:qFormat="1"/>
+    <w:lsdException w:name="Closing" w:semiHidden="1" w:unhideWhenUsed="1"/>
+    <w:lsdException w:name="Signature" w:semiHidden="1" w:unhideWhenUsed="1"/>
+    <w:lsdException w:name="Default Paragraph Font" w:semiHidden="1" w:uiPriority="1" w:unhideWhenUsed="1"/>
+    <w:lsdException w:name="Body Text" w:semiHidden="1" w:unhideWhenUsed="1"/>
+    <w:lsdException w:name="Body Text Indent" w:semiHidden="1" w:unhideWhenUsed="1"/>
+    <w:lsdException w:name="List Continue" w:semiHidden="1" w:unhideWhenUsed="1"/>
+    <w:lsdException w:name="List Continue 2" w:semiHidden="1" w:unhideWhenUsed="1"/>
+    <w:lsdException w:name="List Continue 3" w:semiHidden="1" w:unhideWhenUsed="1"/>
+    <w:lsdException w:name="List Continue 4" w:semiHidden="1" w:unhideWhenUsed="1"/>
+    <w:lsdException w:name="List Continue 5" w:semiHidden="1" w:unhideWhenUsed="1"/>
+    <w:lsdException w:name="Message Header" w:semiHidden="1" w:unhideWhenUsed="1"/>
+    <w:lsdException w:name="Subtitle" w:uiPriority="11" w:qFormat="1"/>
+    <w:lsdException w:name="Salutation" w:semiHidden="1" w:unhideWhenUsed="1"/>
+    <w:lsdException w:name="Date" w:semiHidden="1" w:unhideWhenUsed="1"/>
+    <w:lsdException w:name="Body Text First Indent" w:semiHidden="1" w:unhideWhenUsed="1"/>
+    <w:lsdException w:name="Body Text First Indent 2" w:semiHidden="1" w:unhideWhenUsed="1"/>
+    <w:lsdException w:name="Note Heading" w:semiHidden="1" w:unhideWhenUsed="1"/>
+    <w:lsdException w:name="Body Text 2" w:semiHidden="1" w:unhideWhenUsed="1"/>
+    <w:lsdException w:name="Body Text 3" w:semiHidden="1" w:unhideWhenUsed="1"/>
+    <w:lsdException w:name="Body Text Indent 2" w:semiHidden="1" w:unhideWhenUsed="1"/>
+    <w:lsdException w:name="Body Text Indent 3" w:semiHidden="1" w:unhideWhenUsed="1"/>
+    <w:lsdException w:name="Block Text" w:semiHidden="1" w:unhideWhenUsed="1"/>
+    <w:lsdException w:name="Hyperlink" w:semiHidden="1" w:unhideWhenUsed="1"/>
+    <w:lsdException w:name="FollowedHyperlink" w:semiHidden="1" w:unhideWhenUsed="1"/>
+    <w:lsdException w:name="Strong" w:uiPriority="22" w:qFormat="1"/>
+    <w:lsdException w:name="Emphasis" w:uiPriority="20" w:qFormat="1"/>
+    <w:lsdException w:name="Document Map" w:semiHidden="1" w:unhideWhenUsed="1"/>
+    <w:lsdException w:name="Plain Text" w:semiHidden="1" w:unhideWhenUsed="1"/>
+    <w:lsdException w:name="E-mail Signature" w:semiHidden="1" w:unhideWhenUsed="1"/>
+    <w:lsdException w:name="HTML Top of Form" w:semiHidden="1" w:unhideWhenUsed="1"/>
+    <w:lsdException w:name="HTML Bottom of Form" w:semiHidden="1" w:unhideWhenUsed="1"/>
+    <w:lsdException w:name="Normal (Web)" w:semiHidden="1" w:unhideWhenUsed="1"/>
+    <w:lsdException w:name="HTML Acronym" w:semiHidden="1" w:unhideWhenUsed="1"/>
+    <w:lsdException w:name="HTML Address" w:semiHidden="1" w:unhideWhenUsed="1"/>
+    <w:lsdException w:name="HTML Cite" w:semiHidden="1" w:unhideWhenUsed="1"/>
+    <w:lsdException w:name="HTML Code" w:semiHidden="1" w:unhideWhenUsed="1"/>
+    <w:lsdException w:name="HTML Definition" w:semiHidden="1" w:unhideWhenUsed="1"/>
+    <w:lsdException w:name="HTML Keyboard" w:semiHidden="1" w:unhideWhenUsed="1"/>
+    <w:lsdException w:name="HTML Preformatted" w:semiHidden="1" w:unhideWhenUsed="1"/>
+    <w:lsdException w:name="HTML Sample" w:semiHidden="1" w:unhideWhenUsed="1"/>
+    <w:lsdException w:name="HTML Typewriter" w:semiHidden="1" w:unhideWhenUsed="1"/>
+    <w:lsdException w:name="HTML Variable" w:semiHidden="1" w:unhideWhenUsed="1"/>
+    <w:lsdException w:name="Normal Table" w:semiHidden="1" w:unhideWhenUsed="1"/>
+    <w:lsdException w:name="annotation subject" w:semiHidden="1" w:unhideWhenUsed="1"/>
+    <w:lsdException w:name="No List" w:semiHidden="1" w:unhideWhenUsed="1"/>
+    <w:lsdException w:name="Outline List 1" w:semiHidden="1" w:unhideWhenUsed="1"/>
+    <w:lsdException w:name="Outline List 2" w:semiHidden="1" w:unhideWhenUsed="1"/>
+    <w:lsdException w:name="Outline List 3" w:semiHidden="1" w:unhideWhenUsed="1"/>
+    <w:lsdException w:name="Table Simple 1" w:semiHidden="1" w:unhideWhenUsed="1"/>
+    <w:lsdException w:name="Table Simple 2" w:semiHidden="1" w:unhideWhenUsed="1"/>
+    <w:lsdException w:name="Table Simple 3" w:semiHidden="1" w:unhideWhenUsed="1"/>
+    <w:lsdException w:name="Table Classic 1" w:semiHidden="1" w:unhideWhenUsed="1"/>
+    <w:lsdException w:name="Table Classic 2" w:semiHidden="1" w:unhideWhenUsed="1"/>
+    <w:lsdException w:name="Table Classic 3" w:semiHidden="1" w:unhideWhenUsed="1"/>
+    <w:lsdException w:name="Table Classic 4" w:semiHidden="1" w:unhideWhenUsed="1"/>
+    <w:lsdException w:name="Table Colorful 1" w:semiHidden="1" w:unhideWhenUsed="1"/>
+    <w:lsdException w:name="Table Colorful 2" w:semiHidden="1" w:unhideWhenUsed="1"/>
+    <w:lsdException w:name="Table Colorful 3" w:semiHidden="1" w:unhideWhenUsed="1"/>
+    <w:lsdException w:name="Table Columns 1" w:semiHidden="1" w:unhideWhenUsed="1"/>
+    <w:lsdException w:name="Table Columns 2" w:semiHidden="1" w:unhideWhenUsed="1"/>
+    <w:lsdException w:name="Table Columns 3" w:semiHidden="1" w:unhideWhenUsed="1"/>
+    <w:lsdException w:name="Table Columns 4" w:semiHidden="1" w:unhideWhenUsed="1"/>
+    <w:lsdException w:name="Table Columns 5" w:semiHidden="1" w:unhideWhenUsed="1"/>
+    <w:lsdException w:name="Table Grid 1" w:semiHidden="1" w:unhideWhenUsed="1"/>
+    <w:lsdException w:name="Table Grid 2" w:semiHidden="1" w:unhideWhenUsed="1"/>
+    <w:lsdException w:name="Table Grid 3" w:semiHidden="1" w:unhideWhenUsed="1"/>
+    <w:lsdException w:name="Table Grid 4" w:semiHidden="1" w:unhideWhenUsed="1"/>
+    <w:lsdException w:name="Table Grid 5" w:semiHidden="1" w:unhideWhenUsed="1"/>
+    <w:lsdException w:name="Table Grid 6" w:semiHidden="1" w:unhideWhenUsed="1"/>
+    <w:lsdException w:name="Table Grid 7" w:semiHidden="1" w:unhideWhenUsed="1"/>
+    <w:lsdException w:name="Table Grid 8" w:semiHidden="1" w:unhideWhenUsed="1"/>
+    <w:lsdException w:name="Table List 1" w:semiHidden="1" w:unhideWhenUsed="1"/>
+    <w:lsdException w:name="Table List 2" w:semiHidden="1" w:unhideWhenUsed="1"/>
+    <w:lsdException w:name="Table List 3" w:semiHidden="1" w:unhideWhenUsed="1"/>
+    <w:lsdException w:name="Table List 4" w:semiHidden="1" w:unhideWhenUsed="1"/>
+    <w:lsdException w:name="Table List 5" w:semiHidden="1" w:unhideWhenUsed="1"/>
+    <w:lsdException w:name="Table List 6" w:semiHidden="1" w:unhideWhenUsed="1"/>
+    <w:lsdException w:name="Table List 7" w:semiHidden="1" w:unhideWhenUsed="1"/>
+    <w:lsdException w:name="Table List 8" w:semiHidden="1" w:unhideWhenUsed="1"/>
+    <w:lsdException w:name="Table 3D effects 1" w:semiHidden="1" w:unhideWhenUsed="1"/>
+    <w:lsdException w:name="Table 3D effects 2" w:semiHidden="1" w:unhideWhenUsed="1"/>
+    <w:lsdException w:name="Table 3D effects 3" w:semiHidden="1" w:unhideWhenUsed="1"/>
+    <w:lsdException w:name="Table Contemporary" w:semiHidden="1" w:unhideWhenUsed="1"/>
+    <w:lsdException w:name="Table Elegant" w:semiHidden="1" w:unhideWhenUsed="1"/>
+    <w:lsdException w:name="Table Professional" w:semiHidden="1" w:unhideWhenUsed="1"/>
+    <w:lsdException w:name="Table Subtle 1" w:semiHidden="1" w:unhideWhenUsed="1"/>
+    <w:lsdException w:name="Table Subtle 2" w:semiHidden="1" w:unhideWhenUsed="1"/>
+    <w:lsdException w:name="Table Web 1" w:semiHidden="1" w:unhideWhenUsed="1"/>
+    <w:lsdException w:name="Table Web 2" w:semiHidden="1" w:unhideWhenUsed="1"/>
+    <w:lsdException w:name="Table Web 3" w:semiHidden="1" w:unhideWhenUsed="1"/>
+    <w:lsdException w:name="Balloon Text" w:semiHidden="1" w:unhideWhenUsed="1"/>
+    <w:lsdException w:name="Table Grid" w:semiHidden="1" w:uiPriority="59" w:unhideWhenUsed="1"/>
+    <w:lsdException w:name="Table Theme" w:semiHidden="1" w:unhideWhenUsed="1"/>
+    <w:lsdException w:name="Placeholder Text" w:semiHidden="1"/>
+    <w:lsdException w:name="No Spacing" w:uiPriority="1" w:qFormat="1"/>
+    <w:lsdException w:name="Light Shading" w:uiPriority="60"/>
+    <w:lsdException w:name="Light List" w:uiPriority="61"/>
+    <w:lsdException w:name="Light Grid" w:uiPriority="62"/>
+    <w:lsdException w:name="Medium Shading 1" w:uiPriority="63"/>
+    <w:lsdException w:name="Medium Shading 2" w:uiPriority="64"/>
+    <w:lsdException w:name="Medium List 1" w:uiPriority="65"/>
+    <w:lsdException w:name="Medium List 2" w:uiPriority="66"/>
+    <w:lsdException w:name="Medium Grid 1" w:uiPriority="67"/>
+    <w:lsdException w:name="Medium Grid 2" w:uiPriority="68"/>
+    <w:lsdException w:name="Medium Grid 3" w:uiPriority="69"/>
+    <w:lsdException w:name="Dark List" w:uiPriority="70"/>
+    <w:lsdException w:name="Colorful Shading" w:uiPriority="71"/>
+    <w:lsdException w:name="Colorful List" w:uiPriority="72"/>
+    <w:lsdException w:name="Colorful Grid" w:uiPriority="73"/>
+    <w:lsdException w:name="Light Shading Accent 1" w:uiPriority="60"/>
+    <w:lsdException w:name="Light List Accent 1" w:uiPriority="61"/>
+    <w:lsdException w:name="Light Grid Accent 1" w:uiPriority="62"/>
+    <w:lsdException w:name="Medium Shading 1 Accent 1" w:uiPriority="63"/>
+    <w:lsdException w:name="Medium Shading 2 Accent 1" w:uiPriority="64"/>
+    <w:lsdException w:name="Medium List 1 Accent 1" w:uiPriority="65"/>
+    <w:lsdException w:name="Revision" w:semiHidden="1"/>
+    <w:lsdException w:name="List Paragraph" w:uiPriority="34" w:qFormat="1"/>
+    <w:lsdException w:name="Quote" w:uiPriority="29" w:qFormat="1"/>
+    <w:lsdException w:name="Intense Quote" w:uiPriority="30" w:qFormat="1"/>
+    <w:lsdException w:name="Medium List 2 Accent 1" w:uiPriority="66"/>
+    <w:lsdException w:name="Medium Grid 1 Accent 1" w:uiPriority="67"/>
+    <w:lsdException w:name="Medium Grid 2 Accent 1" w:uiPriority="68"/>
+    <w:lsdException w:name="Medium Grid 3 Accent 1" w:uiPriority="69"/>
+    <w:lsdException w:name="Dark List Accent 1" w:uiPriority="70"/>
+    <w:lsdException w:name="Colorful Shading Accent 1" w:uiPriority="71"/>
+    <w:lsdException w:name="Colorful List Accent 1" w:uiPriority="72"/>
+    <w:lsdException w:name="Colorful Grid Accent 1" w:uiPriority="73"/>
+    <w:lsdException w:name="Light Shading Accent 2" w:uiPriority="60"/>
+    <w:lsdException w:name="Light List Accent 2" w:uiPriority="61"/>
+    <w:lsdException w:name="Light Grid Accent 2" w:uiPriority="62"/>
+    <w:lsdException w:name="Medium Shading 1 Accent 2" w:uiPriority="63"/>
+    <w:lsdException w:name="Medium Shading 2 Accent 2" w:uiPriority="64"/>
+    <w:lsdException w:name="Medium List 1 Accent 2" w:uiPriority="65"/>
+    <w:lsdException w:name="Medium List 2 Accent 2" w:uiPriority="66"/>
+    <w:lsdException w:name="Medium Grid 1 Accent 2" w:uiPriority="67"/>
+    <w:lsdException w:name="Medium Grid 2 Accent 2" w:uiPriority="68"/>
+    <w:lsdException w:name="Medium Grid 3 Accent 2" w:uiPriority="69"/>
+    <w:lsdException w:name="Dark List Accent 2" w:uiPriority="70"/>
+    <w:lsdException w:name="Colorful Shading Accent 2" w:uiPriority="71"/>
+    <w:lsdException w:name="Colorful List Accent 2" w:uiPriority="72"/>
+    <w:lsdException w:name="Colorful Grid Accent 2" w:uiPriority="73"/>
+    <w:lsdException w:name="Light Shading Accent 3" w:uiPriority="60"/>
+    <w:lsdException w:name="Light List Accent 3" w:uiPriority="61"/>
+    <w:lsdException w:name="Light Grid Accent 3" w:uiPriority="62"/>
+    <w:lsdException w:name="Medium Shading 1 Accent 3" w:uiPriority="63"/>
+    <w:lsdException w:name="Medium Shading 2 Accent 3" w:uiPriority="64"/>
+    <w:lsdException w:name="Medium List 1 Accent 3" w:uiPriority="65"/>
+    <w:lsdException w:name="Medium List 2 Accent 3" w:uiPriority="66"/>
+    <w:lsdException w:name="Medium Grid 1 Accent 3" w:uiPriority="67"/>
+    <w:lsdException w:name="Medium Grid 2 Accent 3" w:uiPriority="68"/>
+    <w:lsdException w:name="Medium Grid 3 Accent 3" w:uiPriority="69"/>
+    <w:lsdException w:name="Dark List Accent 3" w:uiPriority="70"/>
+    <w:lsdException w:name="Colorful Shading Accent 3" w:uiPriority="71"/>
+    <w:lsdException w:name="Colorful List Accent 3" w:uiPriority="72"/>
+    <w:lsdException w:name="Colorful Grid Accent 3" w:uiPriority="73"/>
+    <w:lsdException w:name="Light Shading Accent 4" w:uiPriority="60"/>
+    <w:lsdException w:name="Light List Accent 4" w:uiPriority="61"/>
+    <w:lsdException w:name="Light Grid Accent 4" w:uiPriority="62"/>
+    <w:lsdException w:name="Medium Shading 1 Accent 4" w:uiPriority="63"/>
+    <w:lsdException w:name="Medium Shading 2 Accent 4" w:uiPriority="64"/>
+    <w:lsdException w:name="Medium List 1 Accent 4" w:uiPriority="65"/>
+    <w:lsdException w:name="Medium List 2 Accent 4" w:uiPriority="66"/>
+    <w:lsdException w:name="Medium Grid 1 Accent 4" w:uiPriority="67"/>
+    <w:lsdException w:name="Medium Grid 2 Accent 4" w:uiPriority="68"/>
+    <w:lsdException w:name="Medium Grid 3 Accent 4" w:uiPriority="69"/>
+    <w:lsdException w:name="Dark List Accent 4" w:uiPriority="70"/>
+    <w:lsdException w:name="Colorful Shading Accent 4" w:uiPriority="71"/>
+    <w:lsdException w:name="Colorful List Accent 4" w:uiPriority="72"/>
+    <w:lsdException w:name="Colorful Grid Accent 4" w:uiPriority="73"/>
+    <w:lsdException w:name="Light Shading Accent 5" w:uiPriority="60"/>
+    <w:lsdException w:name="Light List Accent 5" w:uiPriority="61"/>
+    <w:lsdException w:name="Light Grid Accent 5" w:uiPriority="62"/>
+    <w:lsdException w:name="Medium Shading 1 Accent 5" w:uiPriority="63"/>
+    <w:lsdException w:name="Medium Shading 2 Accent 5" w:uiPriority="64"/>
+    <w:lsdException w:name="Medium List 1 Accent 5" w:uiPriority="65"/>
+    <w:lsdException w:name="Medium List 2 Accent 5" w:uiPriority="66"/>
+    <w:lsdException w:name="Medium Grid 1 Accent 5" w:uiPriority="67"/>
+    <w:lsdException w:name="Medium Grid 2 Accent 5" w:uiPriority="68"/>
+    <w:lsdException w:name="Medium Grid 3 Accent 5" w:uiPriority="69"/>
+    <w:lsdException w:name="Dark List Accent 5" w:uiPriority="70"/>
+    <w:lsdException w:name="Colorful Shading Accent 5" w:uiPriority="71"/>
+    <w:lsdException w:name="Colorful List Accent 5" w:uiPriority="72"/>
+    <w:lsdException w:name="Colorful Grid Accent 5" w:uiPriority="73"/>
+    <w:lsdException w:name="Light Shading Accent 6" w:uiPriority="60"/>
+    <w:lsdException w:name="Light List Accent 6" w:uiPriority="61"/>
+    <w:lsdException w:name="Light Grid Accent 6" w:uiPriority="62"/>
+    <w:lsdException w:name="Medium Shading 1 Accent 6" w:uiPriority="63"/>
+    <w:lsdException w:name="Medium Shading 2 Accent 6" w:uiPriority="64"/>
+    <w:lsdException w:name="Medium List 1 Accent 6" w:uiPriority="65"/>
+    <w:lsdException w:name="Medium List 2 Accent 6" w:uiPriority="66"/>
+    <w:lsdException w:name="Medium Grid 1 Accent 6" w:uiPriority="67"/>
+    <w:lsdException w:name="Medium Grid 2 Accent 6" w:uiPriority="68"/>
+    <w:lsdException w:name="Medium Grid 3 Accent 6" w:uiPriority="69"/>
+    <w:lsdException w:name="Dark List Accent 6" w:uiPriority="70"/>
+    <w:lsdException w:name="Colorful Shading Accent 6" w:uiPriority="71"/>
+    <w:lsdException w:name="Colorful List Accent 6" w:uiPriority="72"/>
+    <w:lsdException w:name="Colorful Grid Accent 6" w:uiPriority="73"/>
+    <w:lsdException w:name="Subtle Emphasis" w:uiPriority="19" w:qFormat="1"/>
+    <w:lsdException w:name="Intense Emphasis" w:uiPriority="21" w:qFormat="1"/>
+    <w:lsdException w:name="Subtle Reference" w:uiPriority="31" w:qFormat="1"/>
+    <w:lsdException w:name="Intense Reference" w:uiPriority="32" w:qFormat="1"/>
+    <w:lsdException w:name="Book Title" w:uiPriority="33" w:qFormat="1"/>
+    <w:lsdException w:name="Bibliography" w:semiHidden="1" w:uiPriority="37" w:unhideWhenUsed="1"/>
+    <w:lsdException w:name="TOC Heading" w:semiHidden="1" w:uiPriority="39" w:unhideWhenUsed="1" w:qFormat="1"/>
+    <w:lsdException w:name="Plain Table 1" w:uiPriority="41"/>
+    <w:lsdException w:name="Plain Table 2" w:uiPriority="42"/>
+    <w:lsdException w:name="Plain Table 3" w:uiPriority="43"/>
+    <w:lsdException w:name="Plain Table 4" w:uiPriority="44"/>
+    <w:lsdException w:name="Plain Table 5" w:uiPriority="45"/>
+    <w:lsdException w:name="Grid Table Light" w:uiPriority="40"/>
+    <w:lsdException w:name="Grid Table 1 Light" w:uiPriority="46"/>
+    <w:lsdException w:name="Grid Table 2" w:uiPriority="47"/>
+    <w:lsdException w:name="Grid Table 3" w:uiPriority="48"/>
+    <w:lsdException w:name="Grid Table 4" w:uiPriority="49"/>
+    <w:lsdException w:name="Grid Table 5 Dark" w:uiPriority="50"/>
+    <w:lsdException w:name="Grid Table 6 Colorful" w:uiPriority="51"/>
+    <w:lsdException w:name="Grid Table 7 Colorful" w:uiPriority="52"/>
+    <w:lsdException w:name="Grid Table 1 Light Accent 1" w:uiPriority="46"/>
+    <w:lsdException w:name="Grid Table 2 Accent 1" w:uiPriority="47"/>
+    <w:lsdException w:name="Grid Table 3 Accent 1" w:uiPriority="48"/>
+    <w:lsdException w:name="Grid Table 4 Accent 1" w:uiPriority="49"/>
+    <w:lsdException w:name="Grid Table 5 Dark Accent 1" w:uiPriority="50"/>
+    <w:lsdException w:name="Grid Table 6 Colorful Accent 1" w:uiPriority="51"/>
+    <w:lsdException w:name="Grid Table 7 Colorful Accent 1" w:uiPriority="52"/>
+    <w:lsdException w:name="Grid Table 1 Light Accent 2" w:uiPriority="46"/>
+    <w:lsdException w:name="Grid Table 2 Accent 2" w:uiPriority="47"/>
+    <w:lsdException w:name="Grid Table 3 Accent 2" w:uiPriority="48"/>
+    <w:lsdException w:name="Grid Table 4 Accent 2" w:uiPriority="49"/>
+    <w:lsdException w:name="Grid Table 5 Dark Accent 2" w:uiPriority="50"/>
+    <w:lsdException w:name="Grid Table 6 Colorful Accent 2" w:uiPriority="51"/>
+    <w:lsdException w:name="Grid Table 7 Colorful Accent 2" w:uiPriority="52"/>
+    <w:lsdException w:name="Grid Table 1 Light Accent 3" w:uiPriority="46"/>
+    <w:lsdException w:name="Grid Table 2 Accent 3" w:uiPriority="47"/>
+    <w:lsdException w:name="Grid Table 3 Accent 3" w:uiPriority="48"/>
+    <w:lsdException w:name="Grid Table 4 Accent 3" w:uiPriority="49"/>
+    <w:lsdException w:name="Grid Table 5 Dark Accent 3" w:uiPriority="50"/>
+    <w:lsdException w:name="Grid Table 6 Colorful Accent 3" w:uiPriority="51"/>
+    <w:lsdException w:name="Grid Table 7 Colorful Accent 3" w:uiPriority="52"/>
+    <w:lsdException w:name="Grid Table 1 Light Accent 4" w:uiPriority="46"/>
+    <w:lsdException w:name="Grid Table 2 Accent 4" w:uiPriority="47"/>
+    <w:lsdException w:name="Grid Table 3 Accent 4" w:uiPriority="48"/>
+    <w:lsdException w:name="Grid Table 4 Accent 4" w:uiPriority="49"/>
+    <w:lsdException w:name="Grid Table 5 Dark Accent 4" w:uiPriority="50"/>
+    <w:lsdException w:name="Grid Table 6 Colorful Accent 4" w:uiPriority="51"/>
+    <w:lsdException w:name="Grid Table 7 Colorful Accent 4" w:uiPriority="52"/>
+    <w:lsdException w:name="Grid Table 1 Light Accent 5" w:uiPriority="46"/>
+    <w:lsdException w:name="Grid Table 2 Accent 5" w:uiPriority="47"/>
+    <w:lsdException w:name="Grid Table 3 Accent 5" w:uiPriority="48"/>
+    <w:lsdException w:name="Grid Table 4 Accent 5" w:uiPriority="49"/>
+    <w:lsdException w:name="Grid Table 5 Dark Accent 5" w:uiPriority="50"/>
+    <w:lsdException w:name="Grid Table 6 Colorful Accent 5" w:uiPriority="51"/>
+    <w:lsdException w:name="Grid Table 7 Colorful Accent 5" w:uiPriority="52"/>
+    <w:lsdException w:name="Grid Table 1 Light Accent 6" w:uiPriority="46"/>
+    <w:lsdException w:name="Grid Table 2 Accent 6" w:uiPriority="47"/>
+    <w:lsdException w:name="Grid Table 3 Accent 6" w:uiPriority="48"/>
+    <w:lsdException w:name="Grid Table 4 Accent 6" w:uiPriority="49"/>
+    <w:lsdException w:name="Grid Table 5 Dark Accent 6" w:uiPriority="50"/>
+    <w:lsdException w:name="Grid Table 6 Colorful Accent 6" w:uiPriority="51"/>
+    <w:lsdException w:name="Grid Table 7 Colorful Accent 6" w:uiPriority="52"/>
+    <w:lsdException w:name="List Table 1 Light" w:uiPriority="46"/>
+    <w:lsdException w:name="List Table 2" w:uiPriority="47"/>
+    <w:lsdException w:name="List Table 3" w:uiPriority="48"/>
+    <w:lsdException w:name="List Table 4" w:uiPriority="49"/>
+    <w:lsdException w:name="List Table 5 Dark" w:uiPriority="50"/>
+    <w:lsdException w:name="List Table 6 Colorful" w:uiPriority="51"/>
+    <w:lsdException w:name="List Table 7 Colorful" w:uiPriority="52"/>
+    <w:lsdException w:name="List Table 1 Light Accent 1" w:uiPriority="46"/>
+    <w:lsdException w:name="List Table 2 Accent 1" w:uiPriority="47"/>
+    <w:lsdException w:name="List Table 3 Accent 1" w:uiPriority="48"/>
+    <w:lsdException w:name="List Table 4 Accent 1" w:uiPriority="49"/>
+    <w:lsdException w:name="List Table 5 Dark Accent 1" w:uiPriority="50"/>
+    <w:lsdException w:name="List Table 6 Colorful Accent 1" w:uiPriority="51"/>
+    <w:lsdException w:name="List Table 7 Colorful Accent 1" w:uiPriority="52"/>
+    <w:lsdException w:name="List Table 1 Light Accent 2" w:uiPriority="46"/>
+    <w:lsdException w:name="List Table 2 Accent 2" w:uiPriority="47"/>
+    <w:lsdException w:name="List Table 3 Accent 2" w:uiPriority="48"/>
+    <w:lsdException w:name="List Table 4 Accent 2" w:uiPriority="49"/>
+    <w:lsdException w:name="List Table 5 Dark Accent 2" w:uiPriority="50"/>
+    <w:lsdException w:name="List Table 6 Colorful Accent 2" w:uiPriority="51"/>
+    <w:lsdException w:name="List Table 7 Colorful Accent 2" w:uiPriority="52"/>
+    <w:lsdException w:name="List Table 1 Light Accent 3" w:uiPriority="46"/>
+    <w:lsdException w:name="List Table 2 Accent 3" w:uiPriority="47"/>
+    <w:lsdException w:name="List Table 3 Accent 3" w:uiPriority="48"/>
+    <w:lsdException w:name="List Table 4 Accent 3" w:uiPriority="49"/>
+    <w:lsdException w:name="List Table 5 Dark Accent 3" w:uiPriority="50"/>
+    <w:lsdException w:name="List Table 6 Colorful Accent 3" w:uiPriority="51"/>
+    <w:lsdException w:name="List Table 7 Colorful Accent 3" w:uiPriority="52"/>
+    <w:lsdException w:name="List Table 1 Light Accent 4" w:uiPriority="46"/>
+    <w:lsdException w:name="List Table 2 Accent 4" w:uiPriority="47"/>
+    <w:lsdException w:name="List Table 3 Accent 4" w:uiPriority="48"/>
+    <w:lsdException w:name="List Table 4 Accent 4" w:uiPriority="49"/>
+    <w:lsdException w:name="List Table 5 Dark Accent 4" w:uiPriority="50"/>
+    <w:lsdException w:name="List Table 6 Colorful Accent 4" w:uiPriority="51"/>
+    <w:lsdException w:name="List Table 7 Colorful Accent 4" w:uiPriority="52"/>
+    <w:lsdException w:name="List Table 1 Light Accent 5" w:uiPriority="46"/>
+    <w:lsdException w:name="List Table 2 Accent 5" w:uiPriority="47"/>
+    <w:lsdException w:name="List Table 3 Accent 5" w:uiPriority="48"/>
+    <w:lsdException w:name="List Table 4 Accent 5" w:uiPriority="49"/>
+    <w:lsdException w:name="List Table 5 Dark Accent 5" w:uiPriority="50"/>
+    <w:lsdException w:name="List Table 6 Colorful Accent 5" w:uiPriority="51"/>
+    <w:lsdException w:name="List Table 7 Colorful Accent 5" w:uiPriority="52"/>
+    <w:lsdException w:name="List Table 1 Light Accent 6" w:uiPriority="46"/>
+    <w:lsdException w:name="List Table 2 Accent 6" w:uiPriority="47"/>
+    <w:lsdException w:name="List Table 3 Accent 6" w:uiPriority="48"/>
+    <w:lsdException w:name="List Table 4 Accent 6" w:uiPriority="49"/>
+    <w:lsdException w:name="List Table 5 Dark Accent 6" w:uiPriority="50"/>
+    <w:lsdException w:name="List Table 6 Colorful Accent 6" w:uiPriority="51"/>
+    <w:lsdException w:name="List Table 7 Colorful Accent 6" w:uiPriority="52"/>
+    <w:lsdException w:name="Mention" w:semiHidden="1" w:unhideWhenUsed="1"/>
+    <w:lsdException w:name="Smart Hyperlink" w:semiHidden="1" w:unhideWhenUsed="1"/>
+    <w:lsdException w:name="Hashtag" w:semiHidden="1" w:unhideWhenUsed="1"/>
+    <w:lsdException w:name="Unresolved Mention" w:semiHidden="1" w:unhideWhenUsed="1"/>
   </w:latentStyles>
   <w:style w:type="paragraph" w:default="1" w:styleId="Normalny">
     <w:name w:val="Normal"/>
@@ -6937,7 +6795,6 @@
       <w:spacing w:after="0" w:line="240" w:lineRule="auto"/>
     </w:pPr>
     <w:tblPr>
-      <w:tblInd w:w="0" w:type="dxa"/>
       <w:tblBorders>
         <w:top w:val="single" w:sz="4" w:space="0" w:color="auto"/>
         <w:left w:val="single" w:sz="4" w:space="0" w:color="auto"/>
@@ -6946,353 +6803,6 @@
         <w:insideH w:val="single" w:sz="4" w:space="0" w:color="auto"/>
         <w:insideV w:val="single" w:sz="4" w:space="0" w:color="auto"/>
       </w:tblBorders>
-      <w:tblCellMar>
-        <w:top w:w="0" w:type="dxa"/>
-        <w:left w:w="108" w:type="dxa"/>
-        <w:bottom w:w="0" w:type="dxa"/>
-        <w:right w:w="108" w:type="dxa"/>
-      </w:tblCellMar>
-    </w:tblPr>
-  </w:style>
-  <w:style w:type="paragraph" w:styleId="Legenda">
-    <w:name w:val="caption"/>
-    <w:basedOn w:val="Normalny"/>
-    <w:next w:val="Normalny"/>
-    <w:uiPriority w:val="35"/>
-    <w:unhideWhenUsed/>
-    <w:qFormat/>
-    <w:rsid w:val="003001DA"/>
-    <w:pPr>
-      <w:spacing w:after="200"/>
-    </w:pPr>
-    <w:rPr>
-      <w:b w:val="0"/>
-      <w:bCs/>
-      <w:color w:val="4F81BD" w:themeColor="accent1"/>
-      <w:sz w:val="18"/>
-      <w:szCs w:val="18"/>
-    </w:rPr>
-  </w:style>
-  <w:style w:type="paragraph" w:styleId="Akapitzlist">
-    <w:name w:val="List Paragraph"/>
-    <w:basedOn w:val="Normalny"/>
-    <w:uiPriority w:val="34"/>
-    <w:qFormat/>
-    <w:rsid w:val="00320997"/>
-    <w:pPr>
-      <w:ind w:left="720"/>
-      <w:contextualSpacing/>
-    </w:pPr>
-  </w:style>
-</w:styles>
-</file>
-
-<file path=word/stylesWithEffects.xml><?xml version="1.0" encoding="utf-8"?>
-<w:styles xmlns:wpc="http://schemas.microsoft.com/office/word/2010/wordprocessingCanvas" xmlns:mc="http://schemas.openxmlformats.org/markup-compatibility/2006" xmlns:o="urn:schemas-microsoft-com:office:office" xmlns:r="http://schemas.openxmlformats.org/officeDocument/2006/relationships" xmlns:m="http://schemas.openxmlformats.org/officeDocument/2006/math" xmlns:v="urn:schemas-microsoft-com:vml" xmlns:wp14="http://schemas.microsoft.com/office/word/2010/wordprocessingDrawing" xmlns:wp="http://schemas.openxmlformats.org/drawingml/2006/wordprocessingDrawing" xmlns:w10="urn:schemas-microsoft-com:office:word" xmlns:w="http://schemas.openxmlformats.org/wordprocessingml/2006/main" xmlns:w14="http://schemas.microsoft.com/office/word/2010/wordml" xmlns:wpg="http://schemas.microsoft.com/office/word/2010/wordprocessingGroup" xmlns:wpi="http://schemas.microsoft.com/office/word/2010/wordprocessingInk" xmlns:wne="http://schemas.microsoft.com/office/word/2006/wordml" xmlns:wps="http://schemas.microsoft.com/office/word/2010/wordprocessingShape" mc:Ignorable="w14 wp14">
-  <w:docDefaults>
-    <w:rPrDefault>
-      <w:rPr>
-        <w:rFonts w:asciiTheme="minorHAnsi" w:eastAsiaTheme="minorHAnsi" w:hAnsiTheme="minorHAnsi" w:cstheme="minorBidi"/>
-        <w:sz w:val="22"/>
-        <w:szCs w:val="22"/>
-        <w:lang w:val="pl-PL" w:eastAsia="en-US" w:bidi="ar-SA"/>
-      </w:rPr>
-    </w:rPrDefault>
-    <w:pPrDefault>
-      <w:pPr>
-        <w:spacing w:after="200" w:line="276" w:lineRule="auto"/>
-      </w:pPr>
-    </w:pPrDefault>
-  </w:docDefaults>
-  <w:latentStyles w:defLockedState="0" w:defUIPriority="99" w:defSemiHidden="1" w:defUnhideWhenUsed="1" w:defQFormat="0" w:count="267">
-    <w:lsdException w:name="Normal" w:semiHidden="0" w:uiPriority="0" w:unhideWhenUsed="0" w:qFormat="1"/>
-    <w:lsdException w:name="heading 1" w:semiHidden="0" w:uiPriority="9" w:unhideWhenUsed="0" w:qFormat="1"/>
-    <w:lsdException w:name="heading 2" w:uiPriority="9" w:qFormat="1"/>
-    <w:lsdException w:name="heading 3" w:uiPriority="9" w:qFormat="1"/>
-    <w:lsdException w:name="heading 4" w:uiPriority="9" w:qFormat="1"/>
-    <w:lsdException w:name="heading 5" w:uiPriority="9" w:qFormat="1"/>
-    <w:lsdException w:name="heading 6" w:uiPriority="9" w:qFormat="1"/>
-    <w:lsdException w:name="heading 7" w:uiPriority="9" w:qFormat="1"/>
-    <w:lsdException w:name="heading 8" w:uiPriority="9" w:qFormat="1"/>
-    <w:lsdException w:name="heading 9" w:uiPriority="9" w:qFormat="1"/>
-    <w:lsdException w:name="toc 1" w:uiPriority="39"/>
-    <w:lsdException w:name="toc 2" w:uiPriority="39"/>
-    <w:lsdException w:name="toc 3" w:uiPriority="39"/>
-    <w:lsdException w:name="toc 4" w:uiPriority="39"/>
-    <w:lsdException w:name="toc 5" w:uiPriority="39"/>
-    <w:lsdException w:name="toc 6" w:uiPriority="39"/>
-    <w:lsdException w:name="toc 7" w:uiPriority="39"/>
-    <w:lsdException w:name="toc 8" w:uiPriority="39"/>
-    <w:lsdException w:name="toc 9" w:uiPriority="39"/>
-    <w:lsdException w:name="caption" w:uiPriority="35" w:qFormat="1"/>
-    <w:lsdException w:name="Title" w:semiHidden="0" w:uiPriority="10" w:unhideWhenUsed="0" w:qFormat="1"/>
-    <w:lsdException w:name="Default Paragraph Font" w:uiPriority="1"/>
-    <w:lsdException w:name="Subtitle" w:semiHidden="0" w:uiPriority="11" w:unhideWhenUsed="0" w:qFormat="1"/>
-    <w:lsdException w:name="Strong" w:semiHidden="0" w:uiPriority="22" w:unhideWhenUsed="0" w:qFormat="1"/>
-    <w:lsdException w:name="Emphasis" w:semiHidden="0" w:uiPriority="20" w:unhideWhenUsed="0" w:qFormat="1"/>
-    <w:lsdException w:name="Table Grid" w:semiHidden="0" w:uiPriority="59" w:unhideWhenUsed="0"/>
-    <w:lsdException w:name="Placeholder Text" w:unhideWhenUsed="0"/>
-    <w:lsdException w:name="No Spacing" w:semiHidden="0" w:uiPriority="1" w:unhideWhenUsed="0" w:qFormat="1"/>
-    <w:lsdException w:name="Light Shading" w:semiHidden="0" w:uiPriority="60" w:unhideWhenUsed="0"/>
-    <w:lsdException w:name="Light List" w:semiHidden="0" w:uiPriority="61" w:unhideWhenUsed="0"/>
-    <w:lsdException w:name="Light Grid" w:semiHidden="0" w:uiPriority="62" w:unhideWhenUsed="0"/>
-    <w:lsdException w:name="Medium Shading 1" w:semiHidden="0" w:uiPriority="63" w:unhideWhenUsed="0"/>
-    <w:lsdException w:name="Medium Shading 2" w:semiHidden="0" w:uiPriority="64" w:unhideWhenUsed="0"/>
-    <w:lsdException w:name="Medium List 1" w:semiHidden="0" w:uiPriority="65" w:unhideWhenUsed="0"/>
-    <w:lsdException w:name="Medium List 2" w:semiHidden="0" w:uiPriority="66" w:unhideWhenUsed="0"/>
-    <w:lsdException w:name="Medium Grid 1" w:semiHidden="0" w:uiPriority="67" w:unhideWhenUsed="0"/>
-    <w:lsdException w:name="Medium Grid 2" w:semiHidden="0" w:uiPriority="68" w:unhideWhenUsed="0"/>
-    <w:lsdException w:name="Medium Grid 3" w:semiHidden="0" w:uiPriority="69" w:unhideWhenUsed="0"/>
-    <w:lsdException w:name="Dark List" w:semiHidden="0" w:uiPriority="70" w:unhideWhenUsed="0"/>
-    <w:lsdException w:name="Colorful Shading" w:semiHidden="0" w:uiPriority="71" w:unhideWhenUsed="0"/>
-    <w:lsdException w:name="Colorful List" w:semiHidden="0" w:uiPriority="72" w:unhideWhenUsed="0"/>
-    <w:lsdException w:name="Colorful Grid" w:semiHidden="0" w:uiPriority="73" w:unhideWhenUsed="0"/>
-    <w:lsdException w:name="Light Shading Accent 1" w:semiHidden="0" w:uiPriority="60" w:unhideWhenUsed="0"/>
-    <w:lsdException w:name="Light List Accent 1" w:semiHidden="0" w:uiPriority="61" w:unhideWhenUsed="0"/>
-    <w:lsdException w:name="Light Grid Accent 1" w:semiHidden="0" w:uiPriority="62" w:unhideWhenUsed="0"/>
-    <w:lsdException w:name="Medium Shading 1 Accent 1" w:semiHidden="0" w:uiPriority="63" w:unhideWhenUsed="0"/>
-    <w:lsdException w:name="Medium Shading 2 Accent 1" w:semiHidden="0" w:uiPriority="64" w:unhideWhenUsed="0"/>
-    <w:lsdException w:name="Medium List 1 Accent 1" w:semiHidden="0" w:uiPriority="65" w:unhideWhenUsed="0"/>
-    <w:lsdException w:name="Revision" w:unhideWhenUsed="0"/>
-    <w:lsdException w:name="List Paragraph" w:semiHidden="0" w:uiPriority="34" w:unhideWhenUsed="0" w:qFormat="1"/>
-    <w:lsdException w:name="Quote" w:semiHidden="0" w:uiPriority="29" w:unhideWhenUsed="0" w:qFormat="1"/>
-    <w:lsdException w:name="Intense Quote" w:semiHidden="0" w:uiPriority="30" w:unhideWhenUsed="0" w:qFormat="1"/>
-    <w:lsdException w:name="Medium List 2 Accent 1" w:semiHidden="0" w:uiPriority="66" w:unhideWhenUsed="0"/>
-    <w:lsdException w:name="Medium Grid 1 Accent 1" w:semiHidden="0" w:uiPriority="67" w:unhideWhenUsed="0"/>
-    <w:lsdException w:name="Medium Grid 2 Accent 1" w:semiHidden="0" w:uiPriority="68" w:unhideWhenUsed="0"/>
-    <w:lsdException w:name="Medium Grid 3 Accent 1" w:semiHidden="0" w:uiPriority="69" w:unhideWhenUsed="0"/>
-    <w:lsdException w:name="Dark List Accent 1" w:semiHidden="0" w:uiPriority="70" w:unhideWhenUsed="0"/>
-    <w:lsdException w:name="Colorful Shading Accent 1" w:semiHidden="0" w:uiPriority="71" w:unhideWhenUsed="0"/>
-    <w:lsdException w:name="Colorful List Accent 1" w:semiHidden="0" w:uiPriority="72" w:unhideWhenUsed="0"/>
-    <w:lsdException w:name="Colorful Grid Accent 1" w:semiHidden="0" w:uiPriority="73" w:unhideWhenUsed="0"/>
-    <w:lsdException w:name="Light Shading Accent 2" w:semiHidden="0" w:uiPriority="60" w:unhideWhenUsed="0"/>
-    <w:lsdException w:name="Light List Accent 2" w:semiHidden="0" w:uiPriority="61" w:unhideWhenUsed="0"/>
-    <w:lsdException w:name="Light Grid Accent 2" w:semiHidden="0" w:uiPriority="62" w:unhideWhenUsed="0"/>
-    <w:lsdException w:name="Medium Shading 1 Accent 2" w:semiHidden="0" w:uiPriority="63" w:unhideWhenUsed="0"/>
-    <w:lsdException w:name="Medium Shading 2 Accent 2" w:semiHidden="0" w:uiPriority="64" w:unhideWhenUsed="0"/>
-    <w:lsdException w:name="Medium List 1 Accent 2" w:semiHidden="0" w:uiPriority="65" w:unhideWhenUsed="0"/>
-    <w:lsdException w:name="Medium List 2 Accent 2" w:semiHidden="0" w:uiPriority="66" w:unhideWhenUsed="0"/>
-    <w:lsdException w:name="Medium Grid 1 Accent 2" w:semiHidden="0" w:uiPriority="67" w:unhideWhenUsed="0"/>
-    <w:lsdException w:name="Medium Grid 2 Accent 2" w:semiHidden="0" w:uiPriority="68" w:unhideWhenUsed="0"/>
-    <w:lsdException w:name="Medium Grid 3 Accent 2" w:semiHidden="0" w:uiPriority="69" w:unhideWhenUsed="0"/>
-    <w:lsdException w:name="Dark List Accent 2" w:semiHidden="0" w:uiPriority="70" w:unhideWhenUsed="0"/>
-    <w:lsdException w:name="Colorful Shading Accent 2" w:semiHidden="0" w:uiPriority="71" w:unhideWhenUsed="0"/>
-    <w:lsdException w:name="Colorful List Accent 2" w:semiHidden="0" w:uiPriority="72" w:unhideWhenUsed="0"/>
-    <w:lsdException w:name="Colorful Grid Accent 2" w:semiHidden="0" w:uiPriority="73" w:unhideWhenUsed="0"/>
-    <w:lsdException w:name="Light Shading Accent 3" w:semiHidden="0" w:uiPriority="60" w:unhideWhenUsed="0"/>
-    <w:lsdException w:name="Light List Accent 3" w:semiHidden="0" w:uiPriority="61" w:unhideWhenUsed="0"/>
-    <w:lsdException w:name="Light Grid Accent 3" w:semiHidden="0" w:uiPriority="62" w:unhideWhenUsed="0"/>
-    <w:lsdException w:name="Medium Shading 1 Accent 3" w:semiHidden="0" w:uiPriority="63" w:unhideWhenUsed="0"/>
-    <w:lsdException w:name="Medium Shading 2 Accent 3" w:semiHidden="0" w:uiPriority="64" w:unhideWhenUsed="0"/>
-    <w:lsdException w:name="Medium List 1 Accent 3" w:semiHidden="0" w:uiPriority="65" w:unhideWhenUsed="0"/>
-    <w:lsdException w:name="Medium List 2 Accent 3" w:semiHidden="0" w:uiPriority="66" w:unhideWhenUsed="0"/>
-    <w:lsdException w:name="Medium Grid 1 Accent 3" w:semiHidden="0" w:uiPriority="67" w:unhideWhenUsed="0"/>
-    <w:lsdException w:name="Medium Grid 2 Accent 3" w:semiHidden="0" w:uiPriority="68" w:unhideWhenUsed="0"/>
-    <w:lsdException w:name="Medium Grid 3 Accent 3" w:semiHidden="0" w:uiPriority="69" w:unhideWhenUsed="0"/>
-    <w:lsdException w:name="Dark List Accent 3" w:semiHidden="0" w:uiPriority="70" w:unhideWhenUsed="0"/>
-    <w:lsdException w:name="Colorful Shading Accent 3" w:semiHidden="0" w:uiPriority="71" w:unhideWhenUsed="0"/>
-    <w:lsdException w:name="Colorful List Accent 3" w:semiHidden="0" w:uiPriority="72" w:unhideWhenUsed="0"/>
-    <w:lsdException w:name="Colorful Grid Accent 3" w:semiHidden="0" w:uiPriority="73" w:unhideWhenUsed="0"/>
-    <w:lsdException w:name="Light Shading Accent 4" w:semiHidden="0" w:uiPriority="60" w:unhideWhenUsed="0"/>
-    <w:lsdException w:name="Light List Accent 4" w:semiHidden="0" w:uiPriority="61" w:unhideWhenUsed="0"/>
-    <w:lsdException w:name="Light Grid Accent 4" w:semiHidden="0" w:uiPriority="62" w:unhideWhenUsed="0"/>
-    <w:lsdException w:name="Medium Shading 1 Accent 4" w:semiHidden="0" w:uiPriority="63" w:unhideWhenUsed="0"/>
-    <w:lsdException w:name="Medium Shading 2 Accent 4" w:semiHidden="0" w:uiPriority="64" w:unhideWhenUsed="0"/>
-    <w:lsdException w:name="Medium List 1 Accent 4" w:semiHidden="0" w:uiPriority="65" w:unhideWhenUsed="0"/>
-    <w:lsdException w:name="Medium List 2 Accent 4" w:semiHidden="0" w:uiPriority="66" w:unhideWhenUsed="0"/>
-    <w:lsdException w:name="Medium Grid 1 Accent 4" w:semiHidden="0" w:uiPriority="67" w:unhideWhenUsed="0"/>
-    <w:lsdException w:name="Medium Grid 2 Accent 4" w:semiHidden="0" w:uiPriority="68" w:unhideWhenUsed="0"/>
-    <w:lsdException w:name="Medium Grid 3 Accent 4" w:semiHidden="0" w:uiPriority="69" w:unhideWhenUsed="0"/>
-    <w:lsdException w:name="Dark List Accent 4" w:semiHidden="0" w:uiPriority="70" w:unhideWhenUsed="0"/>
-    <w:lsdException w:name="Colorful Shading Accent 4" w:semiHidden="0" w:uiPriority="71" w:unhideWhenUsed="0"/>
-    <w:lsdException w:name="Colorful List Accent 4" w:semiHidden="0" w:uiPriority="72" w:unhideWhenUsed="0"/>
-    <w:lsdException w:name="Colorful Grid Accent 4" w:semiHidden="0" w:uiPriority="73" w:unhideWhenUsed="0"/>
-    <w:lsdException w:name="Light Shading Accent 5" w:semiHidden="0" w:uiPriority="60" w:unhideWhenUsed="0"/>
-    <w:lsdException w:name="Light List Accent 5" w:semiHidden="0" w:uiPriority="61" w:unhideWhenUsed="0"/>
-    <w:lsdException w:name="Light Grid Accent 5" w:semiHidden="0" w:uiPriority="62" w:unhideWhenUsed="0"/>
-    <w:lsdException w:name="Medium Shading 1 Accent 5" w:semiHidden="0" w:uiPriority="63" w:unhideWhenUsed="0"/>
-    <w:lsdException w:name="Medium Shading 2 Accent 5" w:semiHidden="0" w:uiPriority="64" w:unhideWhenUsed="0"/>
-    <w:lsdException w:name="Medium List 1 Accent 5" w:semiHidden="0" w:uiPriority="65" w:unhideWhenUsed="0"/>
-    <w:lsdException w:name="Medium List 2 Accent 5" w:semiHidden="0" w:uiPriority="66" w:unhideWhenUsed="0"/>
-    <w:lsdException w:name="Medium Grid 1 Accent 5" w:semiHidden="0" w:uiPriority="67" w:unhideWhenUsed="0"/>
-    <w:lsdException w:name="Medium Grid 2 Accent 5" w:semiHidden="0" w:uiPriority="68" w:unhideWhenUsed="0"/>
-    <w:lsdException w:name="Medium Grid 3 Accent 5" w:semiHidden="0" w:uiPriority="69" w:unhideWhenUsed="0"/>
-    <w:lsdException w:name="Dark List Accent 5" w:semiHidden="0" w:uiPriority="70" w:unhideWhenUsed="0"/>
-    <w:lsdException w:name="Colorful Shading Accent 5" w:semiHidden="0" w:uiPriority="71" w:unhideWhenUsed="0"/>
-    <w:lsdException w:name="Colorful List Accent 5" w:semiHidden="0" w:uiPriority="72" w:unhideWhenUsed="0"/>
-    <w:lsdException w:name="Colorful Grid Accent 5" w:semiHidden="0" w:uiPriority="73" w:unhideWhenUsed="0"/>
-    <w:lsdException w:name="Light Shading Accent 6" w:semiHidden="0" w:uiPriority="60" w:unhideWhenUsed="0"/>
-    <w:lsdException w:name="Light List Accent 6" w:semiHidden="0" w:uiPriority="61" w:unhideWhenUsed="0"/>
-    <w:lsdException w:name="Light Grid Accent 6" w:semiHidden="0" w:uiPriority="62" w:unhideWhenUsed="0"/>
-    <w:lsdException w:name="Medium Shading 1 Accent 6" w:semiHidden="0" w:uiPriority="63" w:unhideWhenUsed="0"/>
-    <w:lsdException w:name="Medium Shading 2 Accent 6" w:semiHidden="0" w:uiPriority="64" w:unhideWhenUsed="0"/>
-    <w:lsdException w:name="Medium List 1 Accent 6" w:semiHidden="0" w:uiPriority="65" w:unhideWhenUsed="0"/>
-    <w:lsdException w:name="Medium List 2 Accent 6" w:semiHidden="0" w:uiPriority="66" w:unhideWhenUsed="0"/>
-    <w:lsdException w:name="Medium Grid 1 Accent 6" w:semiHidden="0" w:uiPriority="67" w:unhideWhenUsed="0"/>
-    <w:lsdException w:name="Medium Grid 2 Accent 6" w:semiHidden="0" w:uiPriority="68" w:unhideWhenUsed="0"/>
-    <w:lsdException w:name="Medium Grid 3 Accent 6" w:semiHidden="0" w:uiPriority="69" w:unhideWhenUsed="0"/>
-    <w:lsdException w:name="Dark List Accent 6" w:semiHidden="0" w:uiPriority="70" w:unhideWhenUsed="0"/>
-    <w:lsdException w:name="Colorful Shading Accent 6" w:semiHidden="0" w:uiPriority="71" w:unhideWhenUsed="0"/>
-    <w:lsdException w:name="Colorful List Accent 6" w:semiHidden="0" w:uiPriority="72" w:unhideWhenUsed="0"/>
-    <w:lsdException w:name="Colorful Grid Accent 6" w:semiHidden="0" w:uiPriority="73" w:unhideWhenUsed="0"/>
-    <w:lsdException w:name="Subtle Emphasis" w:semiHidden="0" w:uiPriority="19" w:unhideWhenUsed="0" w:qFormat="1"/>
-    <w:lsdException w:name="Intense Emphasis" w:semiHidden="0" w:uiPriority="21" w:unhideWhenUsed="0" w:qFormat="1"/>
-    <w:lsdException w:name="Subtle Reference" w:semiHidden="0" w:uiPriority="31" w:unhideWhenUsed="0" w:qFormat="1"/>
-    <w:lsdException w:name="Intense Reference" w:semiHidden="0" w:uiPriority="32" w:unhideWhenUsed="0" w:qFormat="1"/>
-    <w:lsdException w:name="Book Title" w:semiHidden="0" w:uiPriority="33" w:unhideWhenUsed="0" w:qFormat="1"/>
-    <w:lsdException w:name="Bibliography" w:uiPriority="37"/>
-    <w:lsdException w:name="TOC Heading" w:uiPriority="39" w:qFormat="1"/>
-  </w:latentStyles>
-  <w:style w:type="paragraph" w:default="1" w:styleId="Normalny">
-    <w:name w:val="Normal"/>
-    <w:aliases w:val="rozdz1"/>
-    <w:qFormat/>
-    <w:rsid w:val="001D6B29"/>
-    <w:pPr>
-      <w:spacing w:after="0" w:line="240" w:lineRule="auto"/>
-    </w:pPr>
-    <w:rPr>
-      <w:rFonts w:ascii="Times New Roman" w:eastAsia="Times New Roman" w:hAnsi="Times New Roman" w:cs="Times New Roman"/>
-      <w:b/>
-      <w:smallCaps/>
-      <w:sz w:val="24"/>
-      <w:szCs w:val="20"/>
-      <w:u w:val="single"/>
-      <w:lang w:eastAsia="pl-PL"/>
-    </w:rPr>
-  </w:style>
-  <w:style w:type="character" w:default="1" w:styleId="Domylnaczcionkaakapitu">
-    <w:name w:val="Default Paragraph Font"/>
-    <w:uiPriority w:val="1"/>
-    <w:semiHidden/>
-    <w:unhideWhenUsed/>
-  </w:style>
-  <w:style w:type="table" w:default="1" w:styleId="Standardowy">
-    <w:name w:val="Normal Table"/>
-    <w:uiPriority w:val="99"/>
-    <w:semiHidden/>
-    <w:unhideWhenUsed/>
-    <w:tblPr>
-      <w:tblInd w:w="0" w:type="dxa"/>
-      <w:tblCellMar>
-        <w:top w:w="0" w:type="dxa"/>
-        <w:left w:w="108" w:type="dxa"/>
-        <w:bottom w:w="0" w:type="dxa"/>
-        <w:right w:w="108" w:type="dxa"/>
-      </w:tblCellMar>
-    </w:tblPr>
-  </w:style>
-  <w:style w:type="numbering" w:default="1" w:styleId="Bezlisty">
-    <w:name w:val="No List"/>
-    <w:uiPriority w:val="99"/>
-    <w:semiHidden/>
-    <w:unhideWhenUsed/>
-  </w:style>
-  <w:style w:type="paragraph" w:styleId="Tekstdymka">
-    <w:name w:val="Balloon Text"/>
-    <w:basedOn w:val="Normalny"/>
-    <w:link w:val="TekstdymkaZnak"/>
-    <w:uiPriority w:val="99"/>
-    <w:semiHidden/>
-    <w:unhideWhenUsed/>
-    <w:rsid w:val="00081467"/>
-    <w:rPr>
-      <w:rFonts w:ascii="Tahoma" w:hAnsi="Tahoma" w:cs="Tahoma"/>
-      <w:sz w:val="16"/>
-      <w:szCs w:val="16"/>
-    </w:rPr>
-  </w:style>
-  <w:style w:type="character" w:customStyle="1" w:styleId="TekstdymkaZnak">
-    <w:name w:val="Tekst dymka Znak"/>
-    <w:basedOn w:val="Domylnaczcionkaakapitu"/>
-    <w:link w:val="Tekstdymka"/>
-    <w:uiPriority w:val="99"/>
-    <w:semiHidden/>
-    <w:rsid w:val="00081467"/>
-    <w:rPr>
-      <w:rFonts w:ascii="Tahoma" w:eastAsia="Times New Roman" w:hAnsi="Tahoma" w:cs="Tahoma"/>
-      <w:b/>
-      <w:smallCaps/>
-      <w:sz w:val="16"/>
-      <w:szCs w:val="16"/>
-      <w:u w:val="single"/>
-      <w:lang w:eastAsia="pl-PL"/>
-    </w:rPr>
-  </w:style>
-  <w:style w:type="character" w:styleId="Tekstzastpczy">
-    <w:name w:val="Placeholder Text"/>
-    <w:basedOn w:val="Domylnaczcionkaakapitu"/>
-    <w:uiPriority w:val="99"/>
-    <w:semiHidden/>
-    <w:rsid w:val="003059E6"/>
-    <w:rPr>
-      <w:color w:val="808080"/>
-    </w:rPr>
-  </w:style>
-  <w:style w:type="paragraph" w:styleId="Tekstprzypisukocowego">
-    <w:name w:val="endnote text"/>
-    <w:basedOn w:val="Normalny"/>
-    <w:link w:val="TekstprzypisukocowegoZnak"/>
-    <w:uiPriority w:val="99"/>
-    <w:semiHidden/>
-    <w:unhideWhenUsed/>
-    <w:rsid w:val="004A0F1B"/>
-    <w:rPr>
-      <w:sz w:val="20"/>
-    </w:rPr>
-  </w:style>
-  <w:style w:type="character" w:customStyle="1" w:styleId="TekstprzypisukocowegoZnak">
-    <w:name w:val="Tekst przypisu końcowego Znak"/>
-    <w:basedOn w:val="Domylnaczcionkaakapitu"/>
-    <w:link w:val="Tekstprzypisukocowego"/>
-    <w:uiPriority w:val="99"/>
-    <w:semiHidden/>
-    <w:rsid w:val="004A0F1B"/>
-    <w:rPr>
-      <w:rFonts w:ascii="Times New Roman" w:eastAsia="Times New Roman" w:hAnsi="Times New Roman" w:cs="Times New Roman"/>
-      <w:b/>
-      <w:smallCaps/>
-      <w:sz w:val="20"/>
-      <w:szCs w:val="20"/>
-      <w:u w:val="single"/>
-      <w:lang w:eastAsia="pl-PL"/>
-    </w:rPr>
-  </w:style>
-  <w:style w:type="character" w:styleId="Odwoanieprzypisukocowego">
-    <w:name w:val="endnote reference"/>
-    <w:basedOn w:val="Domylnaczcionkaakapitu"/>
-    <w:uiPriority w:val="99"/>
-    <w:semiHidden/>
-    <w:unhideWhenUsed/>
-    <w:rsid w:val="004A0F1B"/>
-    <w:rPr>
-      <w:vertAlign w:val="superscript"/>
-    </w:rPr>
-  </w:style>
-  <w:style w:type="table" w:styleId="Tabela-Siatka">
-    <w:name w:val="Table Grid"/>
-    <w:basedOn w:val="Standardowy"/>
-    <w:uiPriority w:val="59"/>
-    <w:rsid w:val="003001DA"/>
-    <w:pPr>
-      <w:spacing w:after="0" w:line="240" w:lineRule="auto"/>
-    </w:pPr>
-    <w:tblPr>
-      <w:tblInd w:w="0" w:type="dxa"/>
-      <w:tblBorders>
-        <w:top w:val="single" w:sz="4" w:space="0" w:color="auto"/>
-        <w:left w:val="single" w:sz="4" w:space="0" w:color="auto"/>
-        <w:bottom w:val="single" w:sz="4" w:space="0" w:color="auto"/>
-        <w:right w:val="single" w:sz="4" w:space="0" w:color="auto"/>
-        <w:insideH w:val="single" w:sz="4" w:space="0" w:color="auto"/>
-        <w:insideV w:val="single" w:sz="4" w:space="0" w:color="auto"/>
-      </w:tblBorders>
-      <w:tblCellMar>
-        <w:top w:w="0" w:type="dxa"/>
-        <w:left w:w="108" w:type="dxa"/>
-        <w:bottom w:w="0" w:type="dxa"/>
-        <w:right w:w="108" w:type="dxa"/>
-      </w:tblCellMar>
     </w:tblPr>
   </w:style>
   <w:style w:type="paragraph" w:styleId="Legenda">
@@ -7618,7 +7128,7 @@
 </file>
 
 <file path=customXml/itemProps1.xml><?xml version="1.0" encoding="utf-8"?>
-<ds:datastoreItem xmlns:ds="http://schemas.openxmlformats.org/officeDocument/2006/customXml" ds:itemID="{41E4D6C6-1315-4A37-A9DB-1F69D9705D90}">
+<ds:datastoreItem xmlns:ds="http://schemas.openxmlformats.org/officeDocument/2006/customXml" ds:itemID="{523FCB0A-6AC7-46F0-999E-E7ED266D8346}">
   <ds:schemaRefs>
     <ds:schemaRef ds:uri="http://schemas.openxmlformats.org/officeDocument/2006/bibliography"/>
   </ds:schemaRefs>

</xml_diff>